<commit_message>
Added jsoncpp into 3rdparty lib
</commit_message>
<xml_diff>
--- a/docs/Design/Lost island (codename CubeSurv) design document.docx
+++ b/docs/Design/Lost island (codename CubeSurv) design document.docx
@@ -120,6 +120,7 @@
           <w:docPartUnique/>
         </w:docPartObj>
       </w:sdtPr>
+      <w:sdtEndPr/>
       <w:sdtContent>
         <w:p>
           <w:pPr>
@@ -151,7 +152,7 @@
           <w:r>
             <w:fldChar w:fldCharType="separate"/>
           </w:r>
-          <w:hyperlink w:anchor="_Toc393920681" w:history="1">
+          <w:hyperlink w:anchor="_Toc394092572" w:history="1">
             <w:r>
               <w:rPr>
                 <w:rStyle w:val="a7"/>
@@ -178,7 +179,7 @@
                 <w:noProof/>
                 <w:webHidden/>
               </w:rPr>
-              <w:instrText xml:space="preserve"> PAGEREF _Toc393920681 \h </w:instrText>
+              <w:instrText xml:space="preserve"> PAGEREF _Toc394092572 \h </w:instrText>
             </w:r>
             <w:r>
               <w:rPr>
@@ -221,7 +222,7 @@
               <w:lang w:eastAsia="ru-RU"/>
             </w:rPr>
           </w:pPr>
-          <w:hyperlink w:anchor="_Toc393920682" w:history="1">
+          <w:hyperlink w:anchor="_Toc394092573" w:history="1">
             <w:r>
               <w:rPr>
                 <w:rStyle w:val="a7"/>
@@ -248,7 +249,7 @@
                 <w:noProof/>
                 <w:webHidden/>
               </w:rPr>
-              <w:instrText xml:space="preserve"> PAGEREF _Toc393920682 \h </w:instrText>
+              <w:instrText xml:space="preserve"> PAGEREF _Toc394092573 \h </w:instrText>
             </w:r>
             <w:r>
               <w:rPr>
@@ -291,7 +292,7 @@
               <w:lang w:eastAsia="ru-RU"/>
             </w:rPr>
           </w:pPr>
-          <w:hyperlink w:anchor="_Toc393920683" w:history="1">
+          <w:hyperlink w:anchor="_Toc394092574" w:history="1">
             <w:r>
               <w:rPr>
                 <w:rStyle w:val="a7"/>
@@ -318,7 +319,7 @@
                 <w:noProof/>
                 <w:webHidden/>
               </w:rPr>
-              <w:instrText xml:space="preserve"> PAGEREF _Toc393920683 \h </w:instrText>
+              <w:instrText xml:space="preserve"> PAGEREF _Toc394092574 \h </w:instrText>
             </w:r>
             <w:r>
               <w:rPr>
@@ -361,12 +362,82 @@
               <w:lang w:eastAsia="ru-RU"/>
             </w:rPr>
           </w:pPr>
-          <w:hyperlink w:anchor="_Toc393920684" w:history="1">
+          <w:hyperlink w:anchor="_Toc394092575" w:history="1">
             <w:r>
               <w:rPr>
                 <w:rStyle w:val="a7"/>
                 <w:noProof/>
               </w:rPr>
+              <w:t>Сюжет</w:t>
+            </w:r>
+            <w:r>
+              <w:rPr>
+                <w:noProof/>
+                <w:webHidden/>
+              </w:rPr>
+              <w:tab/>
+            </w:r>
+            <w:r>
+              <w:rPr>
+                <w:noProof/>
+                <w:webHidden/>
+              </w:rPr>
+              <w:fldChar w:fldCharType="begin"/>
+            </w:r>
+            <w:r>
+              <w:rPr>
+                <w:noProof/>
+                <w:webHidden/>
+              </w:rPr>
+              <w:instrText xml:space="preserve"> PAGEREF _Toc394092575 \h </w:instrText>
+            </w:r>
+            <w:r>
+              <w:rPr>
+                <w:noProof/>
+                <w:webHidden/>
+              </w:rPr>
+            </w:r>
+            <w:r>
+              <w:rPr>
+                <w:noProof/>
+                <w:webHidden/>
+              </w:rPr>
+              <w:fldChar w:fldCharType="separate"/>
+            </w:r>
+            <w:r>
+              <w:rPr>
+                <w:noProof/>
+                <w:webHidden/>
+              </w:rPr>
+              <w:t>5</w:t>
+            </w:r>
+            <w:r>
+              <w:rPr>
+                <w:noProof/>
+                <w:webHidden/>
+              </w:rPr>
+              <w:fldChar w:fldCharType="end"/>
+            </w:r>
+          </w:hyperlink>
+        </w:p>
+        <w:p>
+          <w:pPr>
+            <w:pStyle w:val="21"/>
+            <w:tabs>
+              <w:tab w:val="right" w:leader="dot" w:pos="9345"/>
+            </w:tabs>
+            <w:rPr>
+              <w:rFonts w:eastAsiaTheme="minorEastAsia"/>
+              <w:noProof/>
+              <w:lang w:eastAsia="ru-RU"/>
+            </w:rPr>
+          </w:pPr>
+          <w:hyperlink w:anchor="_Toc394092576" w:history="1">
+            <w:r>
+              <w:rPr>
+                <w:rStyle w:val="a7"/>
+                <w:noProof/>
+              </w:rPr>
               <w:t>Начало игры</w:t>
             </w:r>
             <w:r>
@@ -388,7 +459,7 @@
                 <w:noProof/>
                 <w:webHidden/>
               </w:rPr>
-              <w:instrText xml:space="preserve"> PAGEREF _Toc393920684 \h </w:instrText>
+              <w:instrText xml:space="preserve"> PAGEREF _Toc394092576 \h </w:instrText>
             </w:r>
             <w:r>
               <w:rPr>
@@ -408,7 +479,7 @@
                 <w:noProof/>
                 <w:webHidden/>
               </w:rPr>
-              <w:t>5</w:t>
+              <w:t>6</w:t>
             </w:r>
             <w:r>
               <w:rPr>
@@ -431,7 +502,7 @@
               <w:lang w:eastAsia="ru-RU"/>
             </w:rPr>
           </w:pPr>
-          <w:hyperlink w:anchor="_Toc393920685" w:history="1">
+          <w:hyperlink w:anchor="_Toc394092577" w:history="1">
             <w:r>
               <w:rPr>
                 <w:rStyle w:val="a7"/>
@@ -458,7 +529,7 @@
                 <w:noProof/>
                 <w:webHidden/>
               </w:rPr>
-              <w:instrText xml:space="preserve"> PAGEREF _Toc393920685 \h </w:instrText>
+              <w:instrText xml:space="preserve"> PAGEREF _Toc394092577 \h </w:instrText>
             </w:r>
             <w:r>
               <w:rPr>
@@ -478,7 +549,7 @@
                 <w:noProof/>
                 <w:webHidden/>
               </w:rPr>
-              <w:t>5</w:t>
+              <w:t>6</w:t>
             </w:r>
             <w:r>
               <w:rPr>
@@ -501,7 +572,7 @@
               <w:lang w:eastAsia="ru-RU"/>
             </w:rPr>
           </w:pPr>
-          <w:hyperlink w:anchor="_Toc393920686" w:history="1">
+          <w:hyperlink w:anchor="_Toc394092578" w:history="1">
             <w:r>
               <w:rPr>
                 <w:rStyle w:val="a7"/>
@@ -528,7 +599,7 @@
                 <w:noProof/>
                 <w:webHidden/>
               </w:rPr>
-              <w:instrText xml:space="preserve"> PAGEREF _Toc393920686 \h </w:instrText>
+              <w:instrText xml:space="preserve"> PAGEREF _Toc394092578 \h </w:instrText>
             </w:r>
             <w:r>
               <w:rPr>
@@ -548,7 +619,7 @@
                 <w:noProof/>
                 <w:webHidden/>
               </w:rPr>
-              <w:t>5</w:t>
+              <w:t>6</w:t>
             </w:r>
             <w:r>
               <w:rPr>
@@ -571,7 +642,7 @@
               <w:lang w:eastAsia="ru-RU"/>
             </w:rPr>
           </w:pPr>
-          <w:hyperlink w:anchor="_Toc393920687" w:history="1">
+          <w:hyperlink w:anchor="_Toc394092579" w:history="1">
             <w:r>
               <w:rPr>
                 <w:rStyle w:val="a7"/>
@@ -598,7 +669,7 @@
                 <w:noProof/>
                 <w:webHidden/>
               </w:rPr>
-              <w:instrText xml:space="preserve"> PAGEREF _Toc393920687 \h </w:instrText>
+              <w:instrText xml:space="preserve"> PAGEREF _Toc394092579 \h </w:instrText>
             </w:r>
             <w:r>
               <w:rPr>
@@ -618,7 +689,7 @@
                 <w:noProof/>
                 <w:webHidden/>
               </w:rPr>
-              <w:t>5</w:t>
+              <w:t>6</w:t>
             </w:r>
             <w:r>
               <w:rPr>
@@ -641,7 +712,7 @@
               <w:lang w:eastAsia="ru-RU"/>
             </w:rPr>
           </w:pPr>
-          <w:hyperlink w:anchor="_Toc393920688" w:history="1">
+          <w:hyperlink w:anchor="_Toc394092580" w:history="1">
             <w:r>
               <w:rPr>
                 <w:rStyle w:val="a7"/>
@@ -668,7 +739,7 @@
                 <w:noProof/>
                 <w:webHidden/>
               </w:rPr>
-              <w:instrText xml:space="preserve"> PAGEREF _Toc393920688 \h </w:instrText>
+              <w:instrText xml:space="preserve"> PAGEREF _Toc394092580 \h </w:instrText>
             </w:r>
             <w:r>
               <w:rPr>
@@ -711,7 +782,7 @@
               <w:lang w:eastAsia="ru-RU"/>
             </w:rPr>
           </w:pPr>
-          <w:hyperlink w:anchor="_Toc393920689" w:history="1">
+          <w:hyperlink w:anchor="_Toc394092581" w:history="1">
             <w:r>
               <w:rPr>
                 <w:rStyle w:val="a7"/>
@@ -738,7 +809,7 @@
                 <w:noProof/>
                 <w:webHidden/>
               </w:rPr>
-              <w:instrText xml:space="preserve"> PAGEREF _Toc393920689 \h </w:instrText>
+              <w:instrText xml:space="preserve"> PAGEREF _Toc394092581 \h </w:instrText>
             </w:r>
             <w:r>
               <w:rPr>
@@ -781,7 +852,7 @@
               <w:lang w:eastAsia="ru-RU"/>
             </w:rPr>
           </w:pPr>
-          <w:hyperlink w:anchor="_Toc393920690" w:history="1">
+          <w:hyperlink w:anchor="_Toc394092582" w:history="1">
             <w:r>
               <w:rPr>
                 <w:rStyle w:val="a7"/>
@@ -808,7 +879,7 @@
                 <w:noProof/>
                 <w:webHidden/>
               </w:rPr>
-              <w:instrText xml:space="preserve"> PAGEREF _Toc393920690 \h </w:instrText>
+              <w:instrText xml:space="preserve"> PAGEREF _Toc394092582 \h </w:instrText>
             </w:r>
             <w:r>
               <w:rPr>
@@ -828,7 +899,7 @@
                 <w:noProof/>
                 <w:webHidden/>
               </w:rPr>
-              <w:t>6</w:t>
+              <w:t>7</w:t>
             </w:r>
             <w:r>
               <w:rPr>
@@ -851,7 +922,7 @@
               <w:lang w:eastAsia="ru-RU"/>
             </w:rPr>
           </w:pPr>
-          <w:hyperlink w:anchor="_Toc393920691" w:history="1">
+          <w:hyperlink w:anchor="_Toc394092583" w:history="1">
             <w:r>
               <w:rPr>
                 <w:rStyle w:val="a7"/>
@@ -878,7 +949,7 @@
                 <w:noProof/>
                 <w:webHidden/>
               </w:rPr>
-              <w:instrText xml:space="preserve"> PAGEREF _Toc393920691 \h </w:instrText>
+              <w:instrText xml:space="preserve"> PAGEREF _Toc394092583 \h </w:instrText>
             </w:r>
             <w:r>
               <w:rPr>
@@ -898,7 +969,7 @@
                 <w:noProof/>
                 <w:webHidden/>
               </w:rPr>
-              <w:t>6</w:t>
+              <w:t>7</w:t>
             </w:r>
             <w:r>
               <w:rPr>
@@ -921,7 +992,7 @@
               <w:lang w:eastAsia="ru-RU"/>
             </w:rPr>
           </w:pPr>
-          <w:hyperlink w:anchor="_Toc393920692" w:history="1">
+          <w:hyperlink w:anchor="_Toc394092584" w:history="1">
             <w:r>
               <w:rPr>
                 <w:rStyle w:val="a7"/>
@@ -948,7 +1019,7 @@
                 <w:noProof/>
                 <w:webHidden/>
               </w:rPr>
-              <w:instrText xml:space="preserve"> PAGEREF _Toc393920692 \h </w:instrText>
+              <w:instrText xml:space="preserve"> PAGEREF _Toc394092584 \h </w:instrText>
             </w:r>
             <w:r>
               <w:rPr>
@@ -991,7 +1062,7 @@
               <w:lang w:eastAsia="ru-RU"/>
             </w:rPr>
           </w:pPr>
-          <w:hyperlink w:anchor="_Toc393920693" w:history="1">
+          <w:hyperlink w:anchor="_Toc394092585" w:history="1">
             <w:r>
               <w:rPr>
                 <w:rStyle w:val="a7"/>
@@ -1018,7 +1089,7 @@
                 <w:noProof/>
                 <w:webHidden/>
               </w:rPr>
-              <w:instrText xml:space="preserve"> PAGEREF _Toc393920693 \h </w:instrText>
+              <w:instrText xml:space="preserve"> PAGEREF _Toc394092585 \h </w:instrText>
             </w:r>
             <w:r>
               <w:rPr>
@@ -1061,7 +1132,7 @@
               <w:lang w:eastAsia="ru-RU"/>
             </w:rPr>
           </w:pPr>
-          <w:hyperlink w:anchor="_Toc393920694" w:history="1">
+          <w:hyperlink w:anchor="_Toc394092586" w:history="1">
             <w:r>
               <w:rPr>
                 <w:rStyle w:val="a7"/>
@@ -1088,7 +1159,7 @@
                 <w:noProof/>
                 <w:webHidden/>
               </w:rPr>
-              <w:instrText xml:space="preserve"> PAGEREF _Toc393920694 \h </w:instrText>
+              <w:instrText xml:space="preserve"> PAGEREF _Toc394092586 \h </w:instrText>
             </w:r>
             <w:r>
               <w:rPr>
@@ -1131,7 +1202,7 @@
               <w:lang w:eastAsia="ru-RU"/>
             </w:rPr>
           </w:pPr>
-          <w:hyperlink w:anchor="_Toc393920695" w:history="1">
+          <w:hyperlink w:anchor="_Toc394092587" w:history="1">
             <w:r>
               <w:rPr>
                 <w:rStyle w:val="a7"/>
@@ -1158,7 +1229,7 @@
                 <w:noProof/>
                 <w:webHidden/>
               </w:rPr>
-              <w:instrText xml:space="preserve"> PAGEREF _Toc393920695 \h </w:instrText>
+              <w:instrText xml:space="preserve"> PAGEREF _Toc394092587 \h </w:instrText>
             </w:r>
             <w:r>
               <w:rPr>
@@ -1178,7 +1249,7 @@
                 <w:noProof/>
                 <w:webHidden/>
               </w:rPr>
-              <w:t>7</w:t>
+              <w:t>8</w:t>
             </w:r>
             <w:r>
               <w:rPr>
@@ -1201,7 +1272,7 @@
               <w:lang w:eastAsia="ru-RU"/>
             </w:rPr>
           </w:pPr>
-          <w:hyperlink w:anchor="_Toc393920696" w:history="1">
+          <w:hyperlink w:anchor="_Toc394092588" w:history="1">
             <w:r>
               <w:rPr>
                 <w:rStyle w:val="a7"/>
@@ -1228,7 +1299,7 @@
                 <w:noProof/>
                 <w:webHidden/>
               </w:rPr>
-              <w:instrText xml:space="preserve"> PAGEREF _Toc393920696 \h </w:instrText>
+              <w:instrText xml:space="preserve"> PAGEREF _Toc394092588 \h </w:instrText>
             </w:r>
             <w:r>
               <w:rPr>
@@ -1248,7 +1319,7 @@
                 <w:noProof/>
                 <w:webHidden/>
               </w:rPr>
-              <w:t>7</w:t>
+              <w:t>8</w:t>
             </w:r>
             <w:r>
               <w:rPr>
@@ -1271,7 +1342,7 @@
               <w:lang w:eastAsia="ru-RU"/>
             </w:rPr>
           </w:pPr>
-          <w:hyperlink w:anchor="_Toc393920697" w:history="1">
+          <w:hyperlink w:anchor="_Toc394092589" w:history="1">
             <w:r>
               <w:rPr>
                 <w:rStyle w:val="a7"/>
@@ -1298,7 +1369,7 @@
                 <w:noProof/>
                 <w:webHidden/>
               </w:rPr>
-              <w:instrText xml:space="preserve"> PAGEREF _Toc393920697 \h </w:instrText>
+              <w:instrText xml:space="preserve"> PAGEREF _Toc394092589 \h </w:instrText>
             </w:r>
             <w:r>
               <w:rPr>
@@ -1318,7 +1389,7 @@
                 <w:noProof/>
                 <w:webHidden/>
               </w:rPr>
-              <w:t>7</w:t>
+              <w:t>8</w:t>
             </w:r>
             <w:r>
               <w:rPr>
@@ -1341,7 +1412,7 @@
               <w:lang w:eastAsia="ru-RU"/>
             </w:rPr>
           </w:pPr>
-          <w:hyperlink w:anchor="_Toc393920698" w:history="1">
+          <w:hyperlink w:anchor="_Toc394092590" w:history="1">
             <w:r>
               <w:rPr>
                 <w:rStyle w:val="a7"/>
@@ -1368,7 +1439,7 @@
                 <w:noProof/>
                 <w:webHidden/>
               </w:rPr>
-              <w:instrText xml:space="preserve"> PAGEREF _Toc393920698 \h </w:instrText>
+              <w:instrText xml:space="preserve"> PAGEREF _Toc394092590 \h </w:instrText>
             </w:r>
             <w:r>
               <w:rPr>
@@ -1388,7 +1459,7 @@
                 <w:noProof/>
                 <w:webHidden/>
               </w:rPr>
-              <w:t>7</w:t>
+              <w:t>8</w:t>
             </w:r>
             <w:r>
               <w:rPr>
@@ -1411,7 +1482,7 @@
               <w:lang w:eastAsia="ru-RU"/>
             </w:rPr>
           </w:pPr>
-          <w:hyperlink w:anchor="_Toc393920699" w:history="1">
+          <w:hyperlink w:anchor="_Toc394092591" w:history="1">
             <w:r>
               <w:rPr>
                 <w:rStyle w:val="a7"/>
@@ -1438,7 +1509,7 @@
                 <w:noProof/>
                 <w:webHidden/>
               </w:rPr>
-              <w:instrText xml:space="preserve"> PAGEREF _Toc393920699 \h </w:instrText>
+              <w:instrText xml:space="preserve"> PAGEREF _Toc394092591 \h </w:instrText>
             </w:r>
             <w:r>
               <w:rPr>
@@ -1458,7 +1529,7 @@
                 <w:noProof/>
                 <w:webHidden/>
               </w:rPr>
-              <w:t>7</w:t>
+              <w:t>8</w:t>
             </w:r>
             <w:r>
               <w:rPr>
@@ -1481,7 +1552,7 @@
               <w:lang w:eastAsia="ru-RU"/>
             </w:rPr>
           </w:pPr>
-          <w:hyperlink w:anchor="_Toc393920700" w:history="1">
+          <w:hyperlink w:anchor="_Toc394092592" w:history="1">
             <w:r>
               <w:rPr>
                 <w:rStyle w:val="a7"/>
@@ -1508,7 +1579,7 @@
                 <w:noProof/>
                 <w:webHidden/>
               </w:rPr>
-              <w:instrText xml:space="preserve"> PAGEREF _Toc393920700 \h </w:instrText>
+              <w:instrText xml:space="preserve"> PAGEREF _Toc394092592 \h </w:instrText>
             </w:r>
             <w:r>
               <w:rPr>
@@ -1551,7 +1622,7 @@
               <w:lang w:eastAsia="ru-RU"/>
             </w:rPr>
           </w:pPr>
-          <w:hyperlink w:anchor="_Toc393920701" w:history="1">
+          <w:hyperlink w:anchor="_Toc394092593" w:history="1">
             <w:r>
               <w:rPr>
                 <w:rStyle w:val="a7"/>
@@ -1578,7 +1649,7 @@
                 <w:noProof/>
                 <w:webHidden/>
               </w:rPr>
-              <w:instrText xml:space="preserve"> PAGEREF _Toc393920701 \h </w:instrText>
+              <w:instrText xml:space="preserve"> PAGEREF _Toc394092593 \h </w:instrText>
             </w:r>
             <w:r>
               <w:rPr>
@@ -1621,7 +1692,7 @@
               <w:lang w:eastAsia="ru-RU"/>
             </w:rPr>
           </w:pPr>
-          <w:hyperlink w:anchor="_Toc393920702" w:history="1">
+          <w:hyperlink w:anchor="_Toc394092594" w:history="1">
             <w:r>
               <w:rPr>
                 <w:rStyle w:val="a7"/>
@@ -1648,7 +1719,7 @@
                 <w:noProof/>
                 <w:webHidden/>
               </w:rPr>
-              <w:instrText xml:space="preserve"> PAGEREF _Toc393920702 \h </w:instrText>
+              <w:instrText xml:space="preserve"> PAGEREF _Toc394092594 \h </w:instrText>
             </w:r>
             <w:r>
               <w:rPr>
@@ -1691,7 +1762,7 @@
               <w:lang w:eastAsia="ru-RU"/>
             </w:rPr>
           </w:pPr>
-          <w:hyperlink w:anchor="_Toc393920703" w:history="1">
+          <w:hyperlink w:anchor="_Toc394092595" w:history="1">
             <w:r>
               <w:rPr>
                 <w:rStyle w:val="a7"/>
@@ -1718,7 +1789,7 @@
                 <w:noProof/>
                 <w:webHidden/>
               </w:rPr>
-              <w:instrText xml:space="preserve"> PAGEREF _Toc393920703 \h </w:instrText>
+              <w:instrText xml:space="preserve"> PAGEREF _Toc394092595 \h </w:instrText>
             </w:r>
             <w:r>
               <w:rPr>
@@ -1738,7 +1809,7 @@
                 <w:noProof/>
                 <w:webHidden/>
               </w:rPr>
-              <w:t>8</w:t>
+              <w:t>9</w:t>
             </w:r>
             <w:r>
               <w:rPr>
@@ -1761,7 +1832,7 @@
               <w:lang w:eastAsia="ru-RU"/>
             </w:rPr>
           </w:pPr>
-          <w:hyperlink w:anchor="_Toc393920704" w:history="1">
+          <w:hyperlink w:anchor="_Toc394092596" w:history="1">
             <w:r>
               <w:rPr>
                 <w:rStyle w:val="a7"/>
@@ -1788,7 +1859,7 @@
                 <w:noProof/>
                 <w:webHidden/>
               </w:rPr>
-              <w:instrText xml:space="preserve"> PAGEREF _Toc393920704 \h </w:instrText>
+              <w:instrText xml:space="preserve"> PAGEREF _Toc394092596 \h </w:instrText>
             </w:r>
             <w:r>
               <w:rPr>
@@ -1808,7 +1879,7 @@
                 <w:noProof/>
                 <w:webHidden/>
               </w:rPr>
-              <w:t>8</w:t>
+              <w:t>9</w:t>
             </w:r>
             <w:r>
               <w:rPr>
@@ -1831,7 +1902,7 @@
               <w:lang w:eastAsia="ru-RU"/>
             </w:rPr>
           </w:pPr>
-          <w:hyperlink w:anchor="_Toc393920705" w:history="1">
+          <w:hyperlink w:anchor="_Toc394092597" w:history="1">
             <w:r>
               <w:rPr>
                 <w:rStyle w:val="a7"/>
@@ -1858,7 +1929,7 @@
                 <w:noProof/>
                 <w:webHidden/>
               </w:rPr>
-              <w:instrText xml:space="preserve"> PAGEREF _Toc393920705 \h </w:instrText>
+              <w:instrText xml:space="preserve"> PAGEREF _Toc394092597 \h </w:instrText>
             </w:r>
             <w:r>
               <w:rPr>
@@ -1901,7 +1972,7 @@
               <w:lang w:eastAsia="ru-RU"/>
             </w:rPr>
           </w:pPr>
-          <w:hyperlink w:anchor="_Toc393920706" w:history="1">
+          <w:hyperlink w:anchor="_Toc394092598" w:history="1">
             <w:r>
               <w:rPr>
                 <w:rStyle w:val="a7"/>
@@ -1928,7 +1999,7 @@
                 <w:noProof/>
                 <w:webHidden/>
               </w:rPr>
-              <w:instrText xml:space="preserve"> PAGEREF _Toc393920706 \h </w:instrText>
+              <w:instrText xml:space="preserve"> PAGEREF _Toc394092598 \h </w:instrText>
             </w:r>
             <w:r>
               <w:rPr>
@@ -1971,7 +2042,7 @@
               <w:lang w:eastAsia="ru-RU"/>
             </w:rPr>
           </w:pPr>
-          <w:hyperlink w:anchor="_Toc393920707" w:history="1">
+          <w:hyperlink w:anchor="_Toc394092599" w:history="1">
             <w:r>
               <w:rPr>
                 <w:rStyle w:val="a7"/>
@@ -1998,7 +2069,7 @@
                 <w:noProof/>
                 <w:webHidden/>
               </w:rPr>
-              <w:instrText xml:space="preserve"> PAGEREF _Toc393920707 \h </w:instrText>
+              <w:instrText xml:space="preserve"> PAGEREF _Toc394092599 \h </w:instrText>
             </w:r>
             <w:r>
               <w:rPr>
@@ -2018,7 +2089,7 @@
                 <w:noProof/>
                 <w:webHidden/>
               </w:rPr>
-              <w:t>10</w:t>
+              <w:t>11</w:t>
             </w:r>
             <w:r>
               <w:rPr>
@@ -2041,7 +2112,7 @@
               <w:lang w:eastAsia="ru-RU"/>
             </w:rPr>
           </w:pPr>
-          <w:hyperlink w:anchor="_Toc393920708" w:history="1">
+          <w:hyperlink w:anchor="_Toc394092600" w:history="1">
             <w:r>
               <w:rPr>
                 <w:rStyle w:val="a7"/>
@@ -2068,7 +2139,7 @@
                 <w:noProof/>
                 <w:webHidden/>
               </w:rPr>
-              <w:instrText xml:space="preserve"> PAGEREF _Toc393920708 \h </w:instrText>
+              <w:instrText xml:space="preserve"> PAGEREF _Toc394092600 \h </w:instrText>
             </w:r>
             <w:r>
               <w:rPr>
@@ -2088,7 +2159,7 @@
                 <w:noProof/>
                 <w:webHidden/>
               </w:rPr>
-              <w:t>10</w:t>
+              <w:t>11</w:t>
             </w:r>
             <w:r>
               <w:rPr>
@@ -2111,7 +2182,7 @@
               <w:lang w:eastAsia="ru-RU"/>
             </w:rPr>
           </w:pPr>
-          <w:hyperlink w:anchor="_Toc393920709" w:history="1">
+          <w:hyperlink w:anchor="_Toc394092601" w:history="1">
             <w:r>
               <w:rPr>
                 <w:rStyle w:val="a7"/>
@@ -2138,7 +2209,7 @@
                 <w:noProof/>
                 <w:webHidden/>
               </w:rPr>
-              <w:instrText xml:space="preserve"> PAGEREF _Toc393920709 \h </w:instrText>
+              <w:instrText xml:space="preserve"> PAGEREF _Toc394092601 \h </w:instrText>
             </w:r>
             <w:r>
               <w:rPr>
@@ -2158,7 +2229,7 @@
                 <w:noProof/>
                 <w:webHidden/>
               </w:rPr>
-              <w:t>10</w:t>
+              <w:t>11</w:t>
             </w:r>
             <w:r>
               <w:rPr>
@@ -2181,7 +2252,7 @@
               <w:lang w:eastAsia="ru-RU"/>
             </w:rPr>
           </w:pPr>
-          <w:hyperlink w:anchor="_Toc393920710" w:history="1">
+          <w:hyperlink w:anchor="_Toc394092602" w:history="1">
             <w:r>
               <w:rPr>
                 <w:rStyle w:val="a7"/>
@@ -2208,7 +2279,7 @@
                 <w:noProof/>
                 <w:webHidden/>
               </w:rPr>
-              <w:instrText xml:space="preserve"> PAGEREF _Toc393920710 \h </w:instrText>
+              <w:instrText xml:space="preserve"> PAGEREF _Toc394092602 \h </w:instrText>
             </w:r>
             <w:r>
               <w:rPr>
@@ -2228,7 +2299,7 @@
                 <w:noProof/>
                 <w:webHidden/>
               </w:rPr>
-              <w:t>10</w:t>
+              <w:t>11</w:t>
             </w:r>
             <w:r>
               <w:rPr>
@@ -2251,7 +2322,7 @@
               <w:lang w:eastAsia="ru-RU"/>
             </w:rPr>
           </w:pPr>
-          <w:hyperlink w:anchor="_Toc393920711" w:history="1">
+          <w:hyperlink w:anchor="_Toc394092603" w:history="1">
             <w:r>
               <w:rPr>
                 <w:rStyle w:val="a7"/>
@@ -2278,7 +2349,7 @@
                 <w:noProof/>
                 <w:webHidden/>
               </w:rPr>
-              <w:instrText xml:space="preserve"> PAGEREF _Toc393920711 \h </w:instrText>
+              <w:instrText xml:space="preserve"> PAGEREF _Toc394092603 \h </w:instrText>
             </w:r>
             <w:r>
               <w:rPr>
@@ -2298,7 +2369,7 @@
                 <w:noProof/>
                 <w:webHidden/>
               </w:rPr>
-              <w:t>10</w:t>
+              <w:t>11</w:t>
             </w:r>
             <w:r>
               <w:rPr>
@@ -2321,7 +2392,7 @@
               <w:lang w:eastAsia="ru-RU"/>
             </w:rPr>
           </w:pPr>
-          <w:hyperlink w:anchor="_Toc393920712" w:history="1">
+          <w:hyperlink w:anchor="_Toc394092604" w:history="1">
             <w:r>
               <w:rPr>
                 <w:rStyle w:val="a7"/>
@@ -2348,7 +2419,7 @@
                 <w:noProof/>
                 <w:webHidden/>
               </w:rPr>
-              <w:instrText xml:space="preserve"> PAGEREF _Toc393920712 \h </w:instrText>
+              <w:instrText xml:space="preserve"> PAGEREF _Toc394092604 \h </w:instrText>
             </w:r>
             <w:r>
               <w:rPr>
@@ -2368,7 +2439,7 @@
                 <w:noProof/>
                 <w:webHidden/>
               </w:rPr>
-              <w:t>10</w:t>
+              <w:t>11</w:t>
             </w:r>
             <w:r>
               <w:rPr>
@@ -2391,7 +2462,7 @@
               <w:lang w:eastAsia="ru-RU"/>
             </w:rPr>
           </w:pPr>
-          <w:hyperlink w:anchor="_Toc393920713" w:history="1">
+          <w:hyperlink w:anchor="_Toc394092605" w:history="1">
             <w:r>
               <w:rPr>
                 <w:rStyle w:val="a7"/>
@@ -2418,7 +2489,7 @@
                 <w:noProof/>
                 <w:webHidden/>
               </w:rPr>
-              <w:instrText xml:space="preserve"> PAGEREF _Toc393920713 \h </w:instrText>
+              <w:instrText xml:space="preserve"> PAGEREF _Toc394092605 \h </w:instrText>
             </w:r>
             <w:r>
               <w:rPr>
@@ -2438,7 +2509,7 @@
                 <w:noProof/>
                 <w:webHidden/>
               </w:rPr>
-              <w:t>11</w:t>
+              <w:t>12</w:t>
             </w:r>
             <w:r>
               <w:rPr>
@@ -2461,7 +2532,7 @@
               <w:lang w:eastAsia="ru-RU"/>
             </w:rPr>
           </w:pPr>
-          <w:hyperlink w:anchor="_Toc393920714" w:history="1">
+          <w:hyperlink w:anchor="_Toc394092606" w:history="1">
             <w:r>
               <w:rPr>
                 <w:rStyle w:val="a7"/>
@@ -2488,7 +2559,7 @@
                 <w:noProof/>
                 <w:webHidden/>
               </w:rPr>
-              <w:instrText xml:space="preserve"> PAGEREF _Toc393920714 \h </w:instrText>
+              <w:instrText xml:space="preserve"> PAGEREF _Toc394092606 \h </w:instrText>
             </w:r>
             <w:r>
               <w:rPr>
@@ -2508,7 +2579,7 @@
                 <w:noProof/>
                 <w:webHidden/>
               </w:rPr>
-              <w:t>11</w:t>
+              <w:t>12</w:t>
             </w:r>
             <w:r>
               <w:rPr>
@@ -2531,7 +2602,7 @@
               <w:lang w:eastAsia="ru-RU"/>
             </w:rPr>
           </w:pPr>
-          <w:hyperlink w:anchor="_Toc393920715" w:history="1">
+          <w:hyperlink w:anchor="_Toc394092607" w:history="1">
             <w:r>
               <w:rPr>
                 <w:rStyle w:val="a7"/>
@@ -2558,7 +2629,7 @@
                 <w:noProof/>
                 <w:webHidden/>
               </w:rPr>
-              <w:instrText xml:space="preserve"> PAGEREF _Toc393920715 \h </w:instrText>
+              <w:instrText xml:space="preserve"> PAGEREF _Toc394092607 \h </w:instrText>
             </w:r>
             <w:r>
               <w:rPr>
@@ -2578,7 +2649,7 @@
                 <w:noProof/>
                 <w:webHidden/>
               </w:rPr>
-              <w:t>11</w:t>
+              <w:t>12</w:t>
             </w:r>
             <w:r>
               <w:rPr>
@@ -2601,7 +2672,7 @@
               <w:lang w:eastAsia="ru-RU"/>
             </w:rPr>
           </w:pPr>
-          <w:hyperlink w:anchor="_Toc393920716" w:history="1">
+          <w:hyperlink w:anchor="_Toc394092608" w:history="1">
             <w:r>
               <w:rPr>
                 <w:rStyle w:val="a7"/>
@@ -2628,7 +2699,7 @@
                 <w:noProof/>
                 <w:webHidden/>
               </w:rPr>
-              <w:instrText xml:space="preserve"> PAGEREF _Toc393920716 \h </w:instrText>
+              <w:instrText xml:space="preserve"> PAGEREF _Toc394092608 \h </w:instrText>
             </w:r>
             <w:r>
               <w:rPr>
@@ -2648,7 +2719,7 @@
                 <w:noProof/>
                 <w:webHidden/>
               </w:rPr>
-              <w:t>11</w:t>
+              <w:t>12</w:t>
             </w:r>
             <w:r>
               <w:rPr>
@@ -2671,7 +2742,7 @@
               <w:lang w:eastAsia="ru-RU"/>
             </w:rPr>
           </w:pPr>
-          <w:hyperlink w:anchor="_Toc393920717" w:history="1">
+          <w:hyperlink w:anchor="_Toc394092609" w:history="1">
             <w:r>
               <w:rPr>
                 <w:rStyle w:val="a7"/>
@@ -2698,7 +2769,7 @@
                 <w:noProof/>
                 <w:webHidden/>
               </w:rPr>
-              <w:instrText xml:space="preserve"> PAGEREF _Toc393920717 \h </w:instrText>
+              <w:instrText xml:space="preserve"> PAGEREF _Toc394092609 \h </w:instrText>
             </w:r>
             <w:r>
               <w:rPr>
@@ -2718,7 +2789,7 @@
                 <w:noProof/>
                 <w:webHidden/>
               </w:rPr>
-              <w:t>11</w:t>
+              <w:t>12</w:t>
             </w:r>
             <w:r>
               <w:rPr>
@@ -2741,7 +2812,7 @@
               <w:lang w:eastAsia="ru-RU"/>
             </w:rPr>
           </w:pPr>
-          <w:hyperlink w:anchor="_Toc393920718" w:history="1">
+          <w:hyperlink w:anchor="_Toc394092610" w:history="1">
             <w:r>
               <w:rPr>
                 <w:rStyle w:val="a7"/>
@@ -2768,7 +2839,7 @@
                 <w:noProof/>
                 <w:webHidden/>
               </w:rPr>
-              <w:instrText xml:space="preserve"> PAGEREF _Toc393920718 \h </w:instrText>
+              <w:instrText xml:space="preserve"> PAGEREF _Toc394092610 \h </w:instrText>
             </w:r>
             <w:r>
               <w:rPr>
@@ -2788,7 +2859,7 @@
                 <w:noProof/>
                 <w:webHidden/>
               </w:rPr>
-              <w:t>12</w:t>
+              <w:t>13</w:t>
             </w:r>
             <w:r>
               <w:rPr>
@@ -2811,7 +2882,7 @@
               <w:lang w:eastAsia="ru-RU"/>
             </w:rPr>
           </w:pPr>
-          <w:hyperlink w:anchor="_Toc393920719" w:history="1">
+          <w:hyperlink w:anchor="_Toc394092611" w:history="1">
             <w:r>
               <w:rPr>
                 <w:rStyle w:val="a7"/>
@@ -2838,7 +2909,7 @@
                 <w:noProof/>
                 <w:webHidden/>
               </w:rPr>
-              <w:instrText xml:space="preserve"> PAGEREF _Toc393920719 \h </w:instrText>
+              <w:instrText xml:space="preserve"> PAGEREF _Toc394092611 \h </w:instrText>
             </w:r>
             <w:r>
               <w:rPr>
@@ -2858,7 +2929,7 @@
                 <w:noProof/>
                 <w:webHidden/>
               </w:rPr>
-              <w:t>12</w:t>
+              <w:t>13</w:t>
             </w:r>
             <w:r>
               <w:rPr>
@@ -2881,7 +2952,7 @@
               <w:lang w:eastAsia="ru-RU"/>
             </w:rPr>
           </w:pPr>
-          <w:hyperlink w:anchor="_Toc393920720" w:history="1">
+          <w:hyperlink w:anchor="_Toc394092612" w:history="1">
             <w:r>
               <w:rPr>
                 <w:rStyle w:val="a7"/>
@@ -2908,7 +2979,7 @@
                 <w:noProof/>
                 <w:webHidden/>
               </w:rPr>
-              <w:instrText xml:space="preserve"> PAGEREF _Toc393920720 \h </w:instrText>
+              <w:instrText xml:space="preserve"> PAGEREF _Toc394092612 \h </w:instrText>
             </w:r>
             <w:r>
               <w:rPr>
@@ -2928,7 +2999,7 @@
                 <w:noProof/>
                 <w:webHidden/>
               </w:rPr>
-              <w:t>12</w:t>
+              <w:t>13</w:t>
             </w:r>
             <w:r>
               <w:rPr>
@@ -2951,7 +3022,7 @@
               <w:lang w:eastAsia="ru-RU"/>
             </w:rPr>
           </w:pPr>
-          <w:hyperlink w:anchor="_Toc393920721" w:history="1">
+          <w:hyperlink w:anchor="_Toc394092613" w:history="1">
             <w:r>
               <w:rPr>
                 <w:rStyle w:val="a7"/>
@@ -2978,7 +3049,7 @@
                 <w:noProof/>
                 <w:webHidden/>
               </w:rPr>
-              <w:instrText xml:space="preserve"> PAGEREF _Toc393920721 \h </w:instrText>
+              <w:instrText xml:space="preserve"> PAGEREF _Toc394092613 \h </w:instrText>
             </w:r>
             <w:r>
               <w:rPr>
@@ -2998,7 +3069,7 @@
                 <w:noProof/>
                 <w:webHidden/>
               </w:rPr>
-              <w:t>12</w:t>
+              <w:t>13</w:t>
             </w:r>
             <w:r>
               <w:rPr>
@@ -3021,7 +3092,7 @@
               <w:lang w:eastAsia="ru-RU"/>
             </w:rPr>
           </w:pPr>
-          <w:hyperlink w:anchor="_Toc393920722" w:history="1">
+          <w:hyperlink w:anchor="_Toc394092614" w:history="1">
             <w:r>
               <w:rPr>
                 <w:rStyle w:val="a7"/>
@@ -3048,7 +3119,7 @@
                 <w:noProof/>
                 <w:webHidden/>
               </w:rPr>
-              <w:instrText xml:space="preserve"> PAGEREF _Toc393920722 \h </w:instrText>
+              <w:instrText xml:space="preserve"> PAGEREF _Toc394092614 \h </w:instrText>
             </w:r>
             <w:r>
               <w:rPr>
@@ -3068,7 +3139,7 @@
                 <w:noProof/>
                 <w:webHidden/>
               </w:rPr>
-              <w:t>12</w:t>
+              <w:t>13</w:t>
             </w:r>
             <w:r>
               <w:rPr>
@@ -3091,7 +3162,7 @@
               <w:lang w:eastAsia="ru-RU"/>
             </w:rPr>
           </w:pPr>
-          <w:hyperlink w:anchor="_Toc393920723" w:history="1">
+          <w:hyperlink w:anchor="_Toc394092615" w:history="1">
             <w:r>
               <w:rPr>
                 <w:rStyle w:val="a7"/>
@@ -3118,7 +3189,7 @@
                 <w:noProof/>
                 <w:webHidden/>
               </w:rPr>
-              <w:instrText xml:space="preserve"> PAGEREF _Toc393920723 \h </w:instrText>
+              <w:instrText xml:space="preserve"> PAGEREF _Toc394092615 \h </w:instrText>
             </w:r>
             <w:r>
               <w:rPr>
@@ -3138,217 +3209,7 @@
                 <w:noProof/>
                 <w:webHidden/>
               </w:rPr>
-              <w:t>12</w:t>
-            </w:r>
-            <w:r>
-              <w:rPr>
-                <w:noProof/>
-                <w:webHidden/>
-              </w:rPr>
-              <w:fldChar w:fldCharType="end"/>
-            </w:r>
-          </w:hyperlink>
-        </w:p>
-        <w:p>
-          <w:pPr>
-            <w:pStyle w:val="31"/>
-            <w:tabs>
-              <w:tab w:val="right" w:leader="dot" w:pos="9345"/>
-            </w:tabs>
-            <w:rPr>
-              <w:rFonts w:eastAsiaTheme="minorEastAsia"/>
-              <w:noProof/>
-              <w:lang w:eastAsia="ru-RU"/>
-            </w:rPr>
-          </w:pPr>
-          <w:hyperlink w:anchor="_Toc393920724" w:history="1">
-            <w:r>
-              <w:rPr>
-                <w:rStyle w:val="a7"/>
-                <w:noProof/>
-              </w:rPr>
-              <w:t>Хранение мира</w:t>
-            </w:r>
-            <w:r>
-              <w:rPr>
-                <w:noProof/>
-                <w:webHidden/>
-              </w:rPr>
-              <w:tab/>
-            </w:r>
-            <w:r>
-              <w:rPr>
-                <w:noProof/>
-                <w:webHidden/>
-              </w:rPr>
-              <w:fldChar w:fldCharType="begin"/>
-            </w:r>
-            <w:r>
-              <w:rPr>
-                <w:noProof/>
-                <w:webHidden/>
-              </w:rPr>
-              <w:instrText xml:space="preserve"> PAGEREF _Toc393920724 \h </w:instrText>
-            </w:r>
-            <w:r>
-              <w:rPr>
-                <w:noProof/>
-                <w:webHidden/>
-              </w:rPr>
-            </w:r>
-            <w:r>
-              <w:rPr>
-                <w:noProof/>
-                <w:webHidden/>
-              </w:rPr>
-              <w:fldChar w:fldCharType="separate"/>
-            </w:r>
-            <w:r>
-              <w:rPr>
-                <w:noProof/>
-                <w:webHidden/>
-              </w:rPr>
-              <w:t>12</w:t>
-            </w:r>
-            <w:r>
-              <w:rPr>
-                <w:noProof/>
-                <w:webHidden/>
-              </w:rPr>
-              <w:fldChar w:fldCharType="end"/>
-            </w:r>
-          </w:hyperlink>
-        </w:p>
-        <w:p>
-          <w:pPr>
-            <w:pStyle w:val="31"/>
-            <w:tabs>
-              <w:tab w:val="right" w:leader="dot" w:pos="9345"/>
-            </w:tabs>
-            <w:rPr>
-              <w:rFonts w:eastAsiaTheme="minorEastAsia"/>
-              <w:noProof/>
-              <w:lang w:eastAsia="ru-RU"/>
-            </w:rPr>
-          </w:pPr>
-          <w:hyperlink w:anchor="_Toc393920725" w:history="1">
-            <w:r>
-              <w:rPr>
-                <w:rStyle w:val="a7"/>
-                <w:noProof/>
-              </w:rPr>
-              <w:t>Генерация мира</w:t>
-            </w:r>
-            <w:r>
-              <w:rPr>
-                <w:noProof/>
-                <w:webHidden/>
-              </w:rPr>
-              <w:tab/>
-            </w:r>
-            <w:r>
-              <w:rPr>
-                <w:noProof/>
-                <w:webHidden/>
-              </w:rPr>
-              <w:fldChar w:fldCharType="begin"/>
-            </w:r>
-            <w:r>
-              <w:rPr>
-                <w:noProof/>
-                <w:webHidden/>
-              </w:rPr>
-              <w:instrText xml:space="preserve"> PAGEREF _Toc393920725 \h </w:instrText>
-            </w:r>
-            <w:r>
-              <w:rPr>
-                <w:noProof/>
-                <w:webHidden/>
-              </w:rPr>
-            </w:r>
-            <w:r>
-              <w:rPr>
-                <w:noProof/>
-                <w:webHidden/>
-              </w:rPr>
-              <w:fldChar w:fldCharType="separate"/>
-            </w:r>
-            <w:r>
-              <w:rPr>
-                <w:noProof/>
-                <w:webHidden/>
-              </w:rPr>
-              <w:t>12</w:t>
-            </w:r>
-            <w:r>
-              <w:rPr>
-                <w:noProof/>
-                <w:webHidden/>
-              </w:rPr>
-              <w:fldChar w:fldCharType="end"/>
-            </w:r>
-          </w:hyperlink>
-        </w:p>
-        <w:p>
-          <w:pPr>
-            <w:pStyle w:val="31"/>
-            <w:tabs>
-              <w:tab w:val="right" w:leader="dot" w:pos="9345"/>
-            </w:tabs>
-            <w:rPr>
-              <w:rFonts w:eastAsiaTheme="minorEastAsia"/>
-              <w:noProof/>
-              <w:lang w:eastAsia="ru-RU"/>
-            </w:rPr>
-          </w:pPr>
-          <w:hyperlink w:anchor="_Toc393920726" w:history="1">
-            <w:r>
-              <w:rPr>
-                <w:rStyle w:val="a7"/>
-                <w:noProof/>
-              </w:rPr>
-              <w:t>Внутренние взаимодействия в мире</w:t>
-            </w:r>
-            <w:r>
-              <w:rPr>
-                <w:noProof/>
-                <w:webHidden/>
-              </w:rPr>
-              <w:tab/>
-            </w:r>
-            <w:r>
-              <w:rPr>
-                <w:noProof/>
-                <w:webHidden/>
-              </w:rPr>
-              <w:fldChar w:fldCharType="begin"/>
-            </w:r>
-            <w:r>
-              <w:rPr>
-                <w:noProof/>
-                <w:webHidden/>
-              </w:rPr>
-              <w:instrText xml:space="preserve"> PAGEREF _Toc393920726 \h </w:instrText>
-            </w:r>
-            <w:r>
-              <w:rPr>
-                <w:noProof/>
-                <w:webHidden/>
-              </w:rPr>
-            </w:r>
-            <w:r>
-              <w:rPr>
-                <w:noProof/>
-                <w:webHidden/>
-              </w:rPr>
-              <w:fldChar w:fldCharType="separate"/>
-            </w:r>
-            <w:r>
-              <w:rPr>
-                <w:noProof/>
-                <w:webHidden/>
-              </w:rPr>
-              <w:t>12</w:t>
+              <w:t>13</w:t>
             </w:r>
             <w:r>
               <w:rPr>
@@ -3371,13 +3232,13 @@
               <w:lang w:eastAsia="ru-RU"/>
             </w:rPr>
           </w:pPr>
-          <w:hyperlink w:anchor="_Toc393920727" w:history="1">
+          <w:hyperlink w:anchor="_Toc394092616" w:history="1">
             <w:r>
               <w:rPr>
                 <w:rStyle w:val="a7"/>
                 <w:noProof/>
               </w:rPr>
-              <w:t>Сеть?</w:t>
+              <w:t>Сеть</w:t>
             </w:r>
             <w:r>
               <w:rPr>
@@ -3398,7 +3259,7 @@
                 <w:noProof/>
                 <w:webHidden/>
               </w:rPr>
-              <w:instrText xml:space="preserve"> PAGEREF _Toc393920727 \h </w:instrText>
+              <w:instrText xml:space="preserve"> PAGEREF _Toc394092616 \h </w:instrText>
             </w:r>
             <w:r>
               <w:rPr>
@@ -3418,77 +3279,7 @@
                 <w:noProof/>
                 <w:webHidden/>
               </w:rPr>
-              <w:t>12</w:t>
-            </w:r>
-            <w:r>
-              <w:rPr>
-                <w:noProof/>
-                <w:webHidden/>
-              </w:rPr>
-              <w:fldChar w:fldCharType="end"/>
-            </w:r>
-          </w:hyperlink>
-        </w:p>
-        <w:p>
-          <w:pPr>
-            <w:pStyle w:val="21"/>
-            <w:tabs>
-              <w:tab w:val="right" w:leader="dot" w:pos="9345"/>
-            </w:tabs>
-            <w:rPr>
-              <w:rFonts w:eastAsiaTheme="minorEastAsia"/>
-              <w:noProof/>
-              <w:lang w:eastAsia="ru-RU"/>
-            </w:rPr>
-          </w:pPr>
-          <w:hyperlink w:anchor="_Toc393920728" w:history="1">
-            <w:r>
-              <w:rPr>
-                <w:rStyle w:val="a7"/>
-                <w:noProof/>
-              </w:rPr>
-              <w:t>Многопоточность</w:t>
-            </w:r>
-            <w:r>
-              <w:rPr>
-                <w:noProof/>
-                <w:webHidden/>
-              </w:rPr>
-              <w:tab/>
-            </w:r>
-            <w:r>
-              <w:rPr>
-                <w:noProof/>
-                <w:webHidden/>
-              </w:rPr>
-              <w:fldChar w:fldCharType="begin"/>
-            </w:r>
-            <w:r>
-              <w:rPr>
-                <w:noProof/>
-                <w:webHidden/>
-              </w:rPr>
-              <w:instrText xml:space="preserve"> PAGEREF _Toc393920728 \h </w:instrText>
-            </w:r>
-            <w:r>
-              <w:rPr>
-                <w:noProof/>
-                <w:webHidden/>
-              </w:rPr>
-            </w:r>
-            <w:r>
-              <w:rPr>
-                <w:noProof/>
-                <w:webHidden/>
-              </w:rPr>
-              <w:fldChar w:fldCharType="separate"/>
-            </w:r>
-            <w:r>
-              <w:rPr>
-                <w:noProof/>
-                <w:webHidden/>
-              </w:rPr>
-              <w:t>12</w:t>
+              <w:t>13</w:t>
             </w:r>
             <w:r>
               <w:rPr>
@@ -3527,7 +3318,7 @@
       <w:pPr>
         <w:pStyle w:val="1"/>
       </w:pPr>
-      <w:bookmarkStart w:id="0" w:name="_Toc393920681"/>
+      <w:bookmarkStart w:id="0" w:name="_Toc394092572"/>
       <w:r>
         <w:lastRenderedPageBreak/>
         <w:t>Основная концепция</w:t>
@@ -3558,7 +3349,7 @@
       <w:pPr>
         <w:pStyle w:val="3"/>
       </w:pPr>
-      <w:bookmarkStart w:id="1" w:name="_Toc393920682"/>
+      <w:bookmarkStart w:id="1" w:name="_Toc394092573"/>
       <w:r>
         <w:t>Критика</w:t>
       </w:r>
@@ -3628,7 +3419,7 @@
       <w:pPr>
         <w:pStyle w:val="1"/>
       </w:pPr>
-      <w:bookmarkStart w:id="2" w:name="_Toc393920683"/>
+      <w:bookmarkStart w:id="2" w:name="_Toc394092574"/>
       <w:r>
         <w:lastRenderedPageBreak/>
         <w:t>Игровой процесс</w:t>
@@ -3665,13 +3456,7 @@
         <w:jc w:val="both"/>
       </w:pPr>
       <w:r>
-        <w:t>Сложность – нельзя будет просто расслабиться и поставить игровой процесс на поток, т.к. в таком случае благосостояние и</w:t>
-      </w:r>
-      <w:r>
-        <w:t>г</w:t>
-      </w:r>
-      <w:r>
-        <w:t>рока ставится под угрозу.</w:t>
+        <w:t>Сложность – нельзя будет просто расслабиться и поставить игровой процесс на поток, т.к. в таком случае благосостояние игрока ставится под угрозу.</w:t>
       </w:r>
     </w:p>
     <w:p>
@@ -3693,9 +3478,11 @@
         <w:pStyle w:val="2"/>
         <w:jc w:val="both"/>
       </w:pPr>
+      <w:bookmarkStart w:id="3" w:name="_Toc394092575"/>
       <w:r>
         <w:t>Сюжет</w:t>
       </w:r>
+      <w:bookmarkEnd w:id="3"/>
     </w:p>
     <w:p>
       <w:pPr>
@@ -3823,9 +3610,6 @@
         <w:t>Раздел не завершен</w:t>
       </w:r>
       <w:r>
-        <w:rPr>
-          <w:lang w:val="en-US"/>
-        </w:rPr>
         <w:t>]</w:t>
       </w:r>
     </w:p>
@@ -3833,12 +3617,12 @@
       <w:pPr>
         <w:pStyle w:val="2"/>
       </w:pPr>
-      <w:bookmarkStart w:id="3" w:name="_Toc393920684"/>
+      <w:bookmarkStart w:id="4" w:name="_Toc394092576"/>
       <w:r>
         <w:lastRenderedPageBreak/>
         <w:t>Начало игры</w:t>
       </w:r>
-      <w:bookmarkEnd w:id="3"/>
+      <w:bookmarkEnd w:id="4"/>
     </w:p>
     <w:p>
       <w:pPr>
@@ -3885,11 +3669,11 @@
       <w:pPr>
         <w:pStyle w:val="3"/>
       </w:pPr>
-      <w:bookmarkStart w:id="4" w:name="_Toc393920685"/>
+      <w:bookmarkStart w:id="5" w:name="_Toc394092577"/>
       <w:r>
         <w:t>Остров необитаем?</w:t>
       </w:r>
-      <w:bookmarkEnd w:id="4"/>
+      <w:bookmarkEnd w:id="5"/>
     </w:p>
     <w:p>
       <w:pPr>
@@ -3903,11 +3687,11 @@
       <w:pPr>
         <w:pStyle w:val="2"/>
       </w:pPr>
-      <w:bookmarkStart w:id="5" w:name="_Toc393920686"/>
+      <w:bookmarkStart w:id="6" w:name="_Toc394092578"/>
       <w:r>
         <w:t>Основные занятия игрока</w:t>
       </w:r>
-      <w:bookmarkEnd w:id="5"/>
+      <w:bookmarkEnd w:id="6"/>
     </w:p>
     <w:p>
       <w:pPr>
@@ -3936,11 +3720,11 @@
       <w:pPr>
         <w:pStyle w:val="3"/>
       </w:pPr>
-      <w:bookmarkStart w:id="6" w:name="_Toc393920687"/>
+      <w:bookmarkStart w:id="7" w:name="_Toc394092579"/>
       <w:r>
         <w:t>Крафтинг</w:t>
       </w:r>
-      <w:bookmarkEnd w:id="6"/>
+      <w:bookmarkEnd w:id="7"/>
     </w:p>
     <w:p>
       <w:r>
@@ -3988,11 +3772,11 @@
       <w:pPr>
         <w:pStyle w:val="3"/>
       </w:pPr>
-      <w:bookmarkStart w:id="7" w:name="_Toc393920688"/>
+      <w:bookmarkStart w:id="8" w:name="_Toc394092580"/>
       <w:r>
         <w:t>Охота</w:t>
       </w:r>
-      <w:bookmarkEnd w:id="7"/>
+      <w:bookmarkEnd w:id="8"/>
     </w:p>
     <w:p>
       <w:pPr>
@@ -4019,8 +3803,13 @@
         <w:t>у</w:t>
       </w:r>
       <w:r>
-        <w:t>на». По сути всё элементарно, нашел-</w:t>
-      </w:r>
+        <w:t>на». По сути всё элементарно, наше</w:t>
+      </w:r>
+      <w:proofErr w:type="gramStart"/>
+      <w:r>
+        <w:t>л-</w:t>
+      </w:r>
+      <w:proofErr w:type="gramEnd"/>
       <w:r>
         <w:t>&gt;у</w:t>
       </w:r>
@@ -4041,11 +3830,11 @@
       <w:pPr>
         <w:pStyle w:val="3"/>
       </w:pPr>
-      <w:bookmarkStart w:id="8" w:name="_Toc393920689"/>
+      <w:bookmarkStart w:id="9" w:name="_Toc394092581"/>
       <w:r>
         <w:t>Исследование</w:t>
       </w:r>
-      <w:bookmarkEnd w:id="8"/>
+      <w:bookmarkEnd w:id="9"/>
     </w:p>
     <w:p>
       <w:pPr>
@@ -4116,11 +3905,11 @@
       <w:pPr>
         <w:pStyle w:val="2"/>
       </w:pPr>
-      <w:bookmarkStart w:id="9" w:name="_Toc393920690"/>
+      <w:bookmarkStart w:id="10" w:name="_Toc394092582"/>
       <w:r>
         <w:t>Предметы</w:t>
       </w:r>
-      <w:bookmarkEnd w:id="9"/>
+      <w:bookmarkEnd w:id="10"/>
     </w:p>
     <w:p>
       <w:pPr>
@@ -4140,28 +3929,11 @@
       <w:pPr>
         <w:pStyle w:val="3"/>
       </w:pPr>
-      <w:bookmarkStart w:id="10" w:name="_Toc393920691"/>
+      <w:bookmarkStart w:id="11" w:name="_Toc394092583"/>
       <w:r>
         <w:t>Оружие</w:t>
       </w:r>
-      <w:bookmarkEnd w:id="10"/>
-    </w:p>
-    <w:p>
-      <w:pPr>
-        <w:jc w:val="both"/>
-      </w:pPr>
-      <w:r>
-        <w:t xml:space="preserve">Сюда входит оружие по различным категориям – холодное, огнестрельное, взрывчатка и т.д. </w:t>
-      </w:r>
-      <w:r>
-        <w:t>Ор</w:t>
-      </w:r>
-      <w:r>
-        <w:t>у</w:t>
-      </w:r>
-      <w:r>
-        <w:t>жие может быть использовано всего лишь с парой целей, как, впрочем, и в реальном мире: убить кого-нибудь, или уничтожить какой-нибудь кусок пещеры, обвалив всё рядом.</w:t>
-      </w:r>
+      <w:bookmarkEnd w:id="11"/>
     </w:p>
     <w:p>
       <w:pPr>
@@ -4325,11 +4097,11 @@
       <w:pPr>
         <w:pStyle w:val="3"/>
       </w:pPr>
-      <w:bookmarkStart w:id="11" w:name="_Toc393920692"/>
+      <w:bookmarkStart w:id="12" w:name="_Toc394092584"/>
       <w:r>
         <w:t>Инструменты</w:t>
       </w:r>
-      <w:bookmarkEnd w:id="11"/>
+      <w:bookmarkEnd w:id="12"/>
     </w:p>
     <w:p>
       <w:pPr>
@@ -4339,26 +4111,83 @@
         <w:t>Различные инструменты для ручной работы – топоры, клещи, молотки и т.д.</w:t>
       </w:r>
       <w:r>
-        <w:t xml:space="preserve"> Дополняться будет по мере надобности, т.к. пока неизвестно насколько глубоко будет смоделирован </w:t>
-      </w:r>
-      <w:proofErr w:type="spellStart"/>
-      <w:r>
-        <w:t>крафтинг</w:t>
-      </w:r>
-      <w:proofErr w:type="spellEnd"/>
-      <w:r>
-        <w:t>.</w:t>
+        <w:t xml:space="preserve"> </w:t>
+      </w:r>
+    </w:p>
+    <w:p>
+      <w:pPr>
+        <w:pStyle w:val="af6"/>
+        <w:numPr>
+          <w:ilvl w:val="0"/>
+          <w:numId w:val="5"/>
+        </w:numPr>
+        <w:jc w:val="both"/>
+      </w:pPr>
+      <w:r>
+        <w:t>Кирка – добыча минералов</w:t>
+      </w:r>
+    </w:p>
+    <w:p>
+      <w:pPr>
+        <w:pStyle w:val="af6"/>
+        <w:numPr>
+          <w:ilvl w:val="0"/>
+          <w:numId w:val="5"/>
+        </w:numPr>
+        <w:jc w:val="both"/>
+      </w:pPr>
+      <w:r>
+        <w:t>Молоток – крафт больших вещей, строительство</w:t>
+      </w:r>
+    </w:p>
+    <w:p>
+      <w:pPr>
+        <w:pStyle w:val="af6"/>
+        <w:numPr>
+          <w:ilvl w:val="0"/>
+          <w:numId w:val="5"/>
+        </w:numPr>
+        <w:jc w:val="both"/>
+      </w:pPr>
+      <w:r>
+        <w:t>Мотыга – обработка земли</w:t>
+      </w:r>
+    </w:p>
+    <w:p>
+      <w:pPr>
+        <w:pStyle w:val="af6"/>
+        <w:numPr>
+          <w:ilvl w:val="0"/>
+          <w:numId w:val="5"/>
+        </w:numPr>
+        <w:jc w:val="both"/>
+      </w:pPr>
+      <w:r>
+        <w:t>Удочка – ловля рыбы</w:t>
+      </w:r>
+    </w:p>
+    <w:p>
+      <w:pPr>
+        <w:pStyle w:val="af6"/>
+        <w:numPr>
+          <w:ilvl w:val="0"/>
+          <w:numId w:val="5"/>
+        </w:numPr>
+        <w:jc w:val="both"/>
+      </w:pPr>
+      <w:r>
+        <w:t>Сеть – ловля рыбы</w:t>
       </w:r>
     </w:p>
     <w:p>
       <w:pPr>
         <w:pStyle w:val="3"/>
       </w:pPr>
-      <w:bookmarkStart w:id="12" w:name="_Toc393920693"/>
+      <w:bookmarkStart w:id="13" w:name="_Toc394092585"/>
       <w:r>
         <w:t>Расходные материалы</w:t>
       </w:r>
-      <w:bookmarkEnd w:id="12"/>
+      <w:bookmarkEnd w:id="13"/>
     </w:p>
     <w:p>
       <w:pPr>
@@ -4378,15 +4207,21 @@
       <w:pPr>
         <w:pStyle w:val="3"/>
       </w:pPr>
-      <w:bookmarkStart w:id="13" w:name="_Toc393920694"/>
+      <w:bookmarkStart w:id="14" w:name="_Toc394092586"/>
       <w:r>
         <w:t>Еда</w:t>
       </w:r>
-      <w:bookmarkEnd w:id="13"/>
-    </w:p>
-    <w:p>
-      <w:r>
-        <w:t>Важные категории: еда и вода. Из еды можно представить такие категории как:</w:t>
+      <w:bookmarkEnd w:id="14"/>
+    </w:p>
+    <w:p>
+      <w:r>
+        <w:t xml:space="preserve">Важные категории: еда и вода. </w:t>
+      </w:r>
+      <w:r>
+        <w:t>Еду делим как</w:t>
+      </w:r>
+      <w:r>
+        <w:t>:</w:t>
       </w:r>
     </w:p>
     <w:p>
@@ -4427,26 +4262,14 @@
     </w:p>
     <w:p>
       <w:pPr>
-        <w:pStyle w:val="af6"/>
-        <w:numPr>
-          <w:ilvl w:val="0"/>
-          <w:numId w:val="3"/>
-        </w:numPr>
-      </w:pPr>
-      <w:r>
-        <w:t>Прочее</w:t>
-      </w:r>
-    </w:p>
-    <w:p>
-      <w:pPr>
         <w:pStyle w:val="3"/>
       </w:pPr>
-      <w:bookmarkStart w:id="14" w:name="_Toc393920695"/>
+      <w:bookmarkStart w:id="15" w:name="_Toc394092587"/>
       <w:r>
         <w:lastRenderedPageBreak/>
         <w:t>Строительные материалы</w:t>
       </w:r>
-      <w:bookmarkEnd w:id="14"/>
+      <w:bookmarkEnd w:id="15"/>
     </w:p>
     <w:p>
       <w:pPr>
@@ -4466,11 +4289,11 @@
       <w:pPr>
         <w:pStyle w:val="3"/>
       </w:pPr>
-      <w:bookmarkStart w:id="15" w:name="_Toc393920696"/>
+      <w:bookmarkStart w:id="16" w:name="_Toc394092588"/>
       <w:r>
         <w:t>Прочее</w:t>
       </w:r>
-      <w:bookmarkEnd w:id="15"/>
+      <w:bookmarkEnd w:id="16"/>
     </w:p>
     <w:p>
       <w:pPr>
@@ -4487,11 +4310,11 @@
       <w:pPr>
         <w:pStyle w:val="2"/>
       </w:pPr>
-      <w:bookmarkStart w:id="16" w:name="_Toc393920697"/>
+      <w:bookmarkStart w:id="17" w:name="_Toc394092589"/>
       <w:r>
         <w:t>Система выживания</w:t>
       </w:r>
-      <w:bookmarkEnd w:id="16"/>
+      <w:bookmarkEnd w:id="17"/>
     </w:p>
     <w:p>
       <w:pPr>
@@ -4513,11 +4336,11 @@
       <w:pPr>
         <w:pStyle w:val="3"/>
       </w:pPr>
-      <w:bookmarkStart w:id="17" w:name="_Toc393920698"/>
+      <w:bookmarkStart w:id="18" w:name="_Toc394092590"/>
       <w:r>
         <w:t>Система повреждений</w:t>
       </w:r>
-      <w:bookmarkEnd w:id="17"/>
+      <w:bookmarkEnd w:id="18"/>
     </w:p>
     <w:p>
       <w:pPr>
@@ -4560,7 +4383,7 @@
       <w:pPr>
         <w:pStyle w:val="3"/>
       </w:pPr>
-      <w:bookmarkStart w:id="18" w:name="_Toc393920699"/>
+      <w:bookmarkStart w:id="19" w:name="_Toc394092591"/>
       <w:r>
         <w:t xml:space="preserve">Система моделирования </w:t>
       </w:r>
@@ -4570,7 +4393,7 @@
       <w:r>
         <w:t xml:space="preserve"> игрока</w:t>
       </w:r>
-      <w:bookmarkEnd w:id="18"/>
+      <w:bookmarkEnd w:id="19"/>
     </w:p>
     <w:p>
       <w:pPr>
@@ -4622,11 +4445,11 @@
       <w:pPr>
         <w:pStyle w:val="2"/>
       </w:pPr>
-      <w:bookmarkStart w:id="19" w:name="_Toc393920700"/>
+      <w:bookmarkStart w:id="20" w:name="_Toc394092592"/>
       <w:r>
         <w:t>Крафтинг</w:t>
       </w:r>
-      <w:bookmarkEnd w:id="19"/>
+      <w:bookmarkEnd w:id="20"/>
     </w:p>
     <w:p>
       <w:pPr>
@@ -4663,11 +4486,11 @@
       <w:pPr>
         <w:pStyle w:val="3"/>
       </w:pPr>
-      <w:bookmarkStart w:id="20" w:name="_Toc393920701"/>
+      <w:bookmarkStart w:id="21" w:name="_Toc394092593"/>
       <w:r>
         <w:t>Общая система крафта</w:t>
       </w:r>
-      <w:bookmarkEnd w:id="20"/>
+      <w:bookmarkEnd w:id="21"/>
     </w:p>
     <w:p>
       <w:pPr>
@@ -4746,25 +4569,14 @@
         <w:t>).</w:t>
       </w:r>
       <w:r>
-        <w:t xml:space="preserve"> Здесь можно наткнуться на проблемы, когда требуется одно и то же количество ингредиентов, но нужны ра</w:t>
-      </w:r>
-      <w:r>
-        <w:t>з</w:t>
-      </w:r>
-      <w:r>
-        <w:t>ные п</w:t>
-      </w:r>
-      <w:bookmarkStart w:id="21" w:name="_GoBack"/>
-      <w:bookmarkEnd w:id="21"/>
-      <w:r>
-        <w:t>редметы. Надо будет внимательно следить за возможностью образования таких проблем.</w:t>
+        <w:t xml:space="preserve"> Здесь можно наткнуться на проблемы, когда требуется одно и то же количество ингредиентов, но нужны разные предметы. Надо будет внимательно следить за возможностью образования таких проблем.</w:t>
       </w:r>
     </w:p>
     <w:p>
       <w:pPr>
         <w:pStyle w:val="3"/>
       </w:pPr>
-      <w:bookmarkStart w:id="22" w:name="_Toc393920702"/>
+      <w:bookmarkStart w:id="22" w:name="_Toc394092594"/>
       <w:r>
         <w:t>Металлургия</w:t>
       </w:r>
@@ -4823,7 +4635,7 @@
       <w:pPr>
         <w:pStyle w:val="3"/>
       </w:pPr>
-      <w:bookmarkStart w:id="23" w:name="_Toc393920703"/>
+      <w:bookmarkStart w:id="23" w:name="_Toc394092595"/>
       <w:r>
         <w:t>Алхимия</w:t>
       </w:r>
@@ -4895,7 +4707,7 @@
       <w:pPr>
         <w:pStyle w:val="3"/>
       </w:pPr>
-      <w:bookmarkStart w:id="24" w:name="_Toc393920704"/>
+      <w:bookmarkStart w:id="24" w:name="_Toc394092596"/>
       <w:r>
         <w:t>Сельское хозяйство</w:t>
       </w:r>
@@ -4970,7 +4782,7 @@
       <w:pPr>
         <w:pStyle w:val="2"/>
       </w:pPr>
-      <w:bookmarkStart w:id="25" w:name="_Toc393920705"/>
+      <w:bookmarkStart w:id="25" w:name="_Toc394092597"/>
       <w:r>
         <w:t>Развитие игрока</w:t>
       </w:r>
@@ -5052,14 +4864,22 @@
         <w:t>а</w:t>
       </w:r>
       <w:r>
-        <w:t>чивает). Здесь же можно попробовать привнести, для усложнения, забывание навыков (если, вдруг осенило и В занимается металлургией, то он потеряет навыки в сельском хозяйстве).</w:t>
+        <w:t>чивает). Здесь же можно попробовать привнести, для усложнения, забывание навыков (если, вдруг осенило и</w:t>
+      </w:r>
+      <w:proofErr w:type="gramStart"/>
+      <w:r>
+        <w:t xml:space="preserve"> В</w:t>
+      </w:r>
+      <w:proofErr w:type="gramEnd"/>
+      <w:r>
+        <w:t xml:space="preserve"> занимается металлургией, то он потеряет навыки в сельском хозяйстве).</w:t>
       </w:r>
     </w:p>
     <w:p>
       <w:pPr>
         <w:pStyle w:val="2"/>
       </w:pPr>
-      <w:bookmarkStart w:id="26" w:name="_Toc393920706"/>
+      <w:bookmarkStart w:id="26" w:name="_Toc394092598"/>
       <w:r>
         <w:t>Ц</w:t>
       </w:r>
@@ -5096,7 +4916,7 @@
       <w:pPr>
         <w:pStyle w:val="1"/>
       </w:pPr>
-      <w:bookmarkStart w:id="27" w:name="_Toc393920707"/>
+      <w:bookmarkStart w:id="27" w:name="_Toc394092599"/>
       <w:r>
         <w:lastRenderedPageBreak/>
         <w:t>Окружающий мир</w:t>
@@ -5115,7 +4935,7 @@
       <w:pPr>
         <w:pStyle w:val="2"/>
       </w:pPr>
-      <w:bookmarkStart w:id="28" w:name="_Toc393920708"/>
+      <w:bookmarkStart w:id="28" w:name="_Toc394092600"/>
       <w:r>
         <w:t>Ландшафт</w:t>
       </w:r>
@@ -5163,7 +4983,7 @@
       <w:pPr>
         <w:pStyle w:val="2"/>
       </w:pPr>
-      <w:bookmarkStart w:id="29" w:name="_Toc393920709"/>
+      <w:bookmarkStart w:id="29" w:name="_Toc394092601"/>
       <w:r>
         <w:t>Биомы</w:t>
       </w:r>
@@ -5664,7 +5484,7 @@
       <w:pPr>
         <w:pStyle w:val="3"/>
       </w:pPr>
-      <w:bookmarkStart w:id="30" w:name="_Toc393920710"/>
+      <w:bookmarkStart w:id="30" w:name="_Toc394092602"/>
       <w:r>
         <w:t>Водный биом</w:t>
       </w:r>
@@ -5717,7 +5537,7 @@
       <w:pPr>
         <w:pStyle w:val="3"/>
       </w:pPr>
-      <w:bookmarkStart w:id="31" w:name="_Toc393920711"/>
+      <w:bookmarkStart w:id="31" w:name="_Toc394092603"/>
       <w:r>
         <w:t>Пустыня</w:t>
       </w:r>
@@ -5765,7 +5585,7 @@
       <w:pPr>
         <w:pStyle w:val="3"/>
       </w:pPr>
-      <w:bookmarkStart w:id="32" w:name="_Toc393920712"/>
+      <w:bookmarkStart w:id="32" w:name="_Toc394092604"/>
       <w:r>
         <w:t>Тропики</w:t>
       </w:r>
@@ -5805,7 +5625,7 @@
       <w:pPr>
         <w:pStyle w:val="3"/>
       </w:pPr>
-      <w:bookmarkStart w:id="33" w:name="_Toc393920713"/>
+      <w:bookmarkStart w:id="33" w:name="_Toc394092605"/>
       <w:r>
         <w:t>Степи</w:t>
       </w:r>
@@ -5856,7 +5676,7 @@
       <w:pPr>
         <w:pStyle w:val="3"/>
       </w:pPr>
-      <w:bookmarkStart w:id="34" w:name="_Toc393920714"/>
+      <w:bookmarkStart w:id="34" w:name="_Toc394092606"/>
       <w:r>
         <w:t>Умеренный климат</w:t>
       </w:r>
@@ -5887,7 +5707,7 @@
       <w:pPr>
         <w:pStyle w:val="3"/>
       </w:pPr>
-      <w:bookmarkStart w:id="35" w:name="_Toc393920715"/>
+      <w:bookmarkStart w:id="35" w:name="_Toc394092607"/>
       <w:r>
         <w:t>Тундра</w:t>
       </w:r>
@@ -5923,7 +5743,7 @@
       <w:pPr>
         <w:pStyle w:val="3"/>
       </w:pPr>
-      <w:bookmarkStart w:id="36" w:name="_Toc393920716"/>
+      <w:bookmarkStart w:id="36" w:name="_Toc394092608"/>
       <w:r>
         <w:t>Тайга</w:t>
       </w:r>
@@ -5965,7 +5785,7 @@
       <w:pPr>
         <w:pStyle w:val="3"/>
       </w:pPr>
-      <w:bookmarkStart w:id="37" w:name="_Toc393920717"/>
+      <w:bookmarkStart w:id="37" w:name="_Toc394092609"/>
       <w:r>
         <w:t>Льды</w:t>
       </w:r>
@@ -6009,7 +5829,23 @@
       <w:pPr>
         <w:pStyle w:val="1"/>
       </w:pPr>
-      <w:bookmarkStart w:id="38" w:name="_Toc393920718"/>
+      <w:bookmarkStart w:id="38" w:name="_Toc394092610"/>
+      <w:r>
+        <w:lastRenderedPageBreak/>
+        <w:t>Стадии разработки</w:t>
+      </w:r>
+    </w:p>
+    <w:p>
+      <w:bookmarkStart w:id="39" w:name="_GoBack"/>
+      <w:bookmarkEnd w:id="39"/>
+      <w:r>
+        <w:br w:type="page"/>
+      </w:r>
+    </w:p>
+    <w:p>
+      <w:pPr>
+        <w:pStyle w:val="1"/>
+      </w:pPr>
       <w:r>
         <w:lastRenderedPageBreak/>
         <w:t>Техническая часть</w:t>
@@ -6021,319 +5857,66 @@
       <w:pPr>
         <w:pStyle w:val="2"/>
       </w:pPr>
-      <w:bookmarkStart w:id="39" w:name="_Toc393920719"/>
+      <w:bookmarkStart w:id="40" w:name="_Toc394092611"/>
       <w:r>
         <w:t>Требования к графическому движку</w:t>
       </w:r>
-      <w:bookmarkEnd w:id="39"/>
-    </w:p>
-    <w:p>
-      <w:pPr>
-        <w:jc w:val="both"/>
-      </w:pPr>
-      <w:r>
-        <w:t>Графический движок должен поддерживать системы частиц, пост-процессинг, скелетную аним</w:t>
-      </w:r>
-      <w:r>
-        <w:t>а</w:t>
-      </w:r>
-      <w:r>
-        <w:t>цию, рендер текста, текстурные атласы (либо массивы текстур), нормальный рендер неба, обл</w:t>
-      </w:r>
-      <w:r>
-        <w:t>а</w:t>
-      </w:r>
-      <w:r>
-        <w:t>ков, а также должен уметь объемный туман.</w:t>
-      </w:r>
-      <w:r>
-        <w:t xml:space="preserve"> Пост-процессинг обязательно должен включать в с</w:t>
-      </w:r>
-      <w:r>
-        <w:t>е</w:t>
-      </w:r>
-      <w:r>
-        <w:t xml:space="preserve">бя </w:t>
-      </w:r>
-      <w:r>
+      <w:bookmarkEnd w:id="40"/>
+    </w:p>
+    <w:p>
+      <w:pPr>
+        <w:pStyle w:val="2"/>
+      </w:pPr>
+      <w:bookmarkStart w:id="41" w:name="_Toc394092612"/>
+      <w:r>
+        <w:t>Требования к физическому движку</w:t>
+      </w:r>
+      <w:bookmarkEnd w:id="41"/>
+    </w:p>
+    <w:p>
+      <w:pPr>
+        <w:pStyle w:val="2"/>
+      </w:pPr>
+      <w:bookmarkStart w:id="42" w:name="_Toc394092613"/>
+      <w:r>
+        <w:t>Требования к звуковому движку</w:t>
+      </w:r>
+      <w:bookmarkEnd w:id="42"/>
+    </w:p>
+    <w:p>
+      <w:pPr>
+        <w:pStyle w:val="2"/>
+      </w:pPr>
+      <w:bookmarkStart w:id="43" w:name="_Toc394092614"/>
+      <w:r>
+        <w:t>Требования к интерфейсу</w:t>
+      </w:r>
+      <w:bookmarkEnd w:id="43"/>
+    </w:p>
+    <w:p>
+      <w:pPr>
+        <w:pStyle w:val="2"/>
+      </w:pPr>
+      <w:bookmarkStart w:id="44" w:name="_Toc394092615"/>
+      <w:r>
+        <w:t>Описание игрового движка</w:t>
+      </w:r>
+      <w:bookmarkEnd w:id="44"/>
+    </w:p>
+    <w:p>
+      <w:pPr>
+        <w:pStyle w:val="2"/>
         <w:rPr>
           <w:lang w:val="en-US"/>
         </w:rPr>
-        <w:t>SSAO</w:t>
-      </w:r>
-      <w:r>
-        <w:t xml:space="preserve">, </w:t>
-      </w:r>
-      <w:r>
-        <w:rPr>
-          <w:lang w:val="en-US"/>
-        </w:rPr>
-        <w:t>Bloom</w:t>
-      </w:r>
-      <w:r>
-        <w:t>,</w:t>
-      </w:r>
-      <w:r>
-        <w:t xml:space="preserve"> как минимум. Желательными эффектами являются </w:t>
-      </w:r>
-      <w:r>
-        <w:rPr>
-          <w:lang w:val="en-US"/>
-        </w:rPr>
-        <w:t>POM</w:t>
-      </w:r>
-      <w:r>
-        <w:t xml:space="preserve">, </w:t>
-      </w:r>
-      <w:r>
-        <w:rPr>
-          <w:lang w:val="en-US"/>
-        </w:rPr>
-        <w:t>PSM</w:t>
-      </w:r>
-      <w:r>
-        <w:t>.</w:t>
-      </w:r>
-    </w:p>
-    <w:p>
-      <w:pPr>
-        <w:pStyle w:val="2"/>
-      </w:pPr>
-      <w:bookmarkStart w:id="40" w:name="_Toc393920720"/>
-      <w:r>
-        <w:t>Требования к физическому движку</w:t>
-      </w:r>
-      <w:bookmarkEnd w:id="40"/>
-    </w:p>
-    <w:p>
-      <w:pPr>
-        <w:jc w:val="both"/>
-      </w:pPr>
-      <w:r>
-        <w:t xml:space="preserve">Физический движок должен уметь обрабатывать простейшие коллизии плана </w:t>
-      </w:r>
-      <w:r>
-        <w:rPr>
-          <w:lang w:val="en-US"/>
-        </w:rPr>
-        <w:t>Player</w:t>
-      </w:r>
-      <w:r>
-        <w:t>-</w:t>
-      </w:r>
-      <w:r>
-        <w:rPr>
-          <w:lang w:val="en-US"/>
-        </w:rPr>
-        <w:t>World</w:t>
-      </w:r>
-      <w:r>
-        <w:t>-</w:t>
-      </w:r>
-      <w:r>
-        <w:rPr>
-          <w:lang w:val="en-US"/>
-        </w:rPr>
-        <w:t>Entity</w:t>
-      </w:r>
-      <w:r>
-        <w:t xml:space="preserve">. Коллизии делать для двух фигур: </w:t>
-      </w:r>
-      <w:proofErr w:type="gramStart"/>
-      <w:r>
-        <w:rPr>
-          <w:lang w:val="en-US"/>
-        </w:rPr>
-        <w:t>AABB</w:t>
-      </w:r>
-      <w:r>
-        <w:t xml:space="preserve"> </w:t>
-      </w:r>
-      <w:r>
-        <w:t>и сферы.</w:t>
-      </w:r>
-      <w:proofErr w:type="gramEnd"/>
-      <w:r>
-        <w:t xml:space="preserve"> </w:t>
-      </w:r>
-      <w:r>
-        <w:t>Для игрока должны быть реализованы просте</w:t>
-      </w:r>
-      <w:r>
-        <w:t>й</w:t>
-      </w:r>
-      <w:r>
-        <w:t>шие коллизии с миром, игрок должен являться некоторой общей сущностью, для которой, как и для любой другой можно было бы задавать скорости и ускорения. Физический движок должен уметь обрабатывать движение в воде (без погружения при отсутствии движения).</w:t>
-      </w:r>
-      <w:r>
-        <w:t xml:space="preserve"> Сделать отсу</w:t>
-      </w:r>
-      <w:r>
-        <w:t>т</w:t>
-      </w:r>
-      <w:r>
-        <w:t xml:space="preserve">ствие контроля в полете, либо очень слабый контроль. </w:t>
-      </w:r>
-    </w:p>
-    <w:p>
-      <w:pPr>
-        <w:pStyle w:val="2"/>
-      </w:pPr>
-      <w:bookmarkStart w:id="41" w:name="_Toc393920721"/>
-      <w:r>
-        <w:t>Требования к звуковому движку</w:t>
-      </w:r>
-      <w:bookmarkEnd w:id="41"/>
-    </w:p>
-    <w:p>
-      <w:pPr>
-        <w:jc w:val="both"/>
-      </w:pPr>
-      <w:r>
-        <w:t>Звуковой движок должен уметь воспроизводить музыку в отдельном потоке, а также воспроизв</w:t>
-      </w:r>
-      <w:r>
-        <w:t>о</w:t>
-      </w:r>
-      <w:r>
-        <w:t>дить звуки при некоторых событиях и анимации.</w:t>
-      </w:r>
-      <w:r>
-        <w:t xml:space="preserve"> Звуковой движок должен поддерживать эффекты для воспроизводимых звуков, такие как: изменение частоты, скорости, эхо.</w:t>
-      </w:r>
-    </w:p>
-    <w:p>
-      <w:pPr>
-        <w:pStyle w:val="2"/>
-      </w:pPr>
-      <w:bookmarkStart w:id="42" w:name="_Toc393920722"/>
-      <w:r>
-        <w:t>Требования к интерфейсу</w:t>
-      </w:r>
-      <w:bookmarkEnd w:id="42"/>
-    </w:p>
-    <w:p>
-      <w:pPr>
-        <w:jc w:val="both"/>
-      </w:pPr>
-      <w:r>
-        <w:t>Интерфейс должен быть простым, понятным и только в некоторых местах сложным и запутанным. Главное меню игры можно сделать трехмерным, где для каждого пункта меню будет предназн</w:t>
-      </w:r>
-      <w:r>
-        <w:t>а</w:t>
-      </w:r>
-      <w:r>
-        <w:t>чено свое место в небольшой сцене. Игрок щелкает на «Настройки» и камера плавно перемещ</w:t>
-      </w:r>
-      <w:r>
-        <w:t>а</w:t>
-      </w:r>
-      <w:r>
-        <w:t xml:space="preserve">ется на берег острова и игрок видит настройки рядом с крабом. В игре </w:t>
-      </w:r>
-      <w:r>
-        <w:rPr>
-          <w:lang w:val="en-US"/>
-        </w:rPr>
-        <w:t>HUD</w:t>
-      </w:r>
-      <w:r>
-        <w:t xml:space="preserve"> </w:t>
-      </w:r>
-      <w:r>
-        <w:t xml:space="preserve">делать </w:t>
-      </w:r>
-      <w:proofErr w:type="spellStart"/>
-      <w:r>
-        <w:t>минимал</w:t>
-      </w:r>
-      <w:r>
-        <w:t>и</w:t>
-      </w:r>
-      <w:r>
-        <w:t>стичным</w:t>
-      </w:r>
-      <w:proofErr w:type="spellEnd"/>
-      <w:r>
-        <w:t>, с отображением предмета в руке и общего уровня здоровья и энергии. Игровые меню, вроде инвентаря, статистики и так далее будут доступны с более сложным и расширенным инте</w:t>
-      </w:r>
-      <w:r>
-        <w:t>р</w:t>
-      </w:r>
-      <w:r>
-        <w:t>фейсом. Пока сказать что-то более конкретное нельзя, т.к. не до этого.</w:t>
-      </w:r>
-    </w:p>
-    <w:p>
-      <w:pPr>
-        <w:pStyle w:val="2"/>
-      </w:pPr>
-      <w:bookmarkStart w:id="43" w:name="_Toc393920723"/>
-      <w:r>
-        <w:t>Описание игрового движка</w:t>
-      </w:r>
-      <w:bookmarkEnd w:id="43"/>
+      </w:pPr>
+      <w:bookmarkStart w:id="45" w:name="_Toc394092616"/>
+      <w:r>
+        <w:t>Сеть</w:t>
+      </w:r>
+      <w:bookmarkEnd w:id="45"/>
     </w:p>
     <w:p/>
-    <w:p>
-      <w:pPr>
-        <w:pStyle w:val="3"/>
-      </w:pPr>
-      <w:bookmarkStart w:id="44" w:name="_Toc393920724"/>
-      <w:r>
-        <w:t>Хранение мира</w:t>
-      </w:r>
-      <w:bookmarkEnd w:id="44"/>
-    </w:p>
-    <w:p/>
-    <w:p>
-      <w:pPr>
-        <w:pStyle w:val="3"/>
-      </w:pPr>
-      <w:bookmarkStart w:id="45" w:name="_Toc393920725"/>
-      <w:r>
-        <w:t>Генерация мира</w:t>
-      </w:r>
-      <w:bookmarkEnd w:id="45"/>
-    </w:p>
-    <w:p/>
-    <w:p>
-      <w:pPr>
-        <w:pStyle w:val="3"/>
-      </w:pPr>
-      <w:bookmarkStart w:id="46" w:name="_Toc393920726"/>
-      <w:r>
-        <w:t>Внутренние взаимодействия в мире</w:t>
-      </w:r>
-      <w:bookmarkEnd w:id="46"/>
-    </w:p>
-    <w:p/>
-    <w:p>
-      <w:pPr>
-        <w:pStyle w:val="2"/>
-      </w:pPr>
-      <w:bookmarkStart w:id="47" w:name="_Toc393920727"/>
-      <w:r>
-        <w:t>Сеть?</w:t>
-      </w:r>
-      <w:bookmarkEnd w:id="47"/>
-    </w:p>
-    <w:p/>
-    <w:p>
-      <w:pPr>
-        <w:pStyle w:val="2"/>
-      </w:pPr>
-      <w:bookmarkStart w:id="48" w:name="_Toc393920728"/>
-      <w:r>
-        <w:t>Многопоточность</w:t>
-      </w:r>
-      <w:bookmarkEnd w:id="48"/>
-    </w:p>
-    <w:p>
-      <w:r>
-        <w:t>Однозначно да, многопоточность можно реализовать хотя бы для загрузки/выгрузки мира, чтобы убрать постоянные рывки при движении игрока.</w:t>
-      </w:r>
-    </w:p>
     <w:sectPr>
       <w:footerReference w:type="default" r:id="rId14"/>
       <w:pgSz w:w="11906" w:h="16838"/>
@@ -6381,6 +5964,7 @@
         <w:docPartUnique/>
       </w:docPartObj>
     </w:sdtPr>
+    <w:sdtEndPr/>
     <w:sdtContent>
       <w:sdt>
         <w:sdtPr>
@@ -6390,6 +5974,7 @@
             <w:docPartUnique/>
           </w:docPartObj>
         </w:sdtPr>
+        <w:sdtEndPr/>
         <w:sdtContent>
           <w:p>
             <w:pPr>
@@ -6426,7 +6011,7 @@
                 <w:b/>
                 <w:noProof/>
               </w:rPr>
-              <w:t>8</w:t>
+              <w:t>14</w:t>
             </w:r>
             <w:r>
               <w:rPr>
@@ -6466,7 +6051,7 @@
                 <w:b/>
                 <w:noProof/>
               </w:rPr>
-              <w:t>13</w:t>
+              <w:t>14</w:t>
             </w:r>
             <w:r>
               <w:rPr>
@@ -6726,6 +6311,119 @@
     </w:lvl>
   </w:abstractNum>
   <w:abstractNum w:abstractNumId="2">
+    <w:nsid w:val="200B0B51"/>
+    <w:multiLevelType w:val="hybridMultilevel"/>
+    <w:tmpl w:val="AA0CF8DC"/>
+    <w:lvl w:ilvl="0" w:tplc="04190001">
+      <w:start w:val="1"/>
+      <w:numFmt w:val="bullet"/>
+      <w:lvlText w:val=""/>
+      <w:lvlJc w:val="left"/>
+      <w:pPr>
+        <w:ind w:left="720" w:hanging="360"/>
+      </w:pPr>
+      <w:rPr>
+        <w:rFonts w:ascii="Symbol" w:hAnsi="Symbol" w:hint="default"/>
+      </w:rPr>
+    </w:lvl>
+    <w:lvl w:ilvl="1" w:tplc="04190003" w:tentative="1">
+      <w:start w:val="1"/>
+      <w:numFmt w:val="bullet"/>
+      <w:lvlText w:val="o"/>
+      <w:lvlJc w:val="left"/>
+      <w:pPr>
+        <w:ind w:left="1440" w:hanging="360"/>
+      </w:pPr>
+      <w:rPr>
+        <w:rFonts w:ascii="Courier New" w:hAnsi="Courier New" w:cs="Courier New" w:hint="default"/>
+      </w:rPr>
+    </w:lvl>
+    <w:lvl w:ilvl="2" w:tplc="04190005" w:tentative="1">
+      <w:start w:val="1"/>
+      <w:numFmt w:val="bullet"/>
+      <w:lvlText w:val=""/>
+      <w:lvlJc w:val="left"/>
+      <w:pPr>
+        <w:ind w:left="2160" w:hanging="360"/>
+      </w:pPr>
+      <w:rPr>
+        <w:rFonts w:ascii="Wingdings" w:hAnsi="Wingdings" w:hint="default"/>
+      </w:rPr>
+    </w:lvl>
+    <w:lvl w:ilvl="3" w:tplc="04190001" w:tentative="1">
+      <w:start w:val="1"/>
+      <w:numFmt w:val="bullet"/>
+      <w:lvlText w:val=""/>
+      <w:lvlJc w:val="left"/>
+      <w:pPr>
+        <w:ind w:left="2880" w:hanging="360"/>
+      </w:pPr>
+      <w:rPr>
+        <w:rFonts w:ascii="Symbol" w:hAnsi="Symbol" w:hint="default"/>
+      </w:rPr>
+    </w:lvl>
+    <w:lvl w:ilvl="4" w:tplc="04190003" w:tentative="1">
+      <w:start w:val="1"/>
+      <w:numFmt w:val="bullet"/>
+      <w:lvlText w:val="o"/>
+      <w:lvlJc w:val="left"/>
+      <w:pPr>
+        <w:ind w:left="3600" w:hanging="360"/>
+      </w:pPr>
+      <w:rPr>
+        <w:rFonts w:ascii="Courier New" w:hAnsi="Courier New" w:cs="Courier New" w:hint="default"/>
+      </w:rPr>
+    </w:lvl>
+    <w:lvl w:ilvl="5" w:tplc="04190005" w:tentative="1">
+      <w:start w:val="1"/>
+      <w:numFmt w:val="bullet"/>
+      <w:lvlText w:val=""/>
+      <w:lvlJc w:val="left"/>
+      <w:pPr>
+        <w:ind w:left="4320" w:hanging="360"/>
+      </w:pPr>
+      <w:rPr>
+        <w:rFonts w:ascii="Wingdings" w:hAnsi="Wingdings" w:hint="default"/>
+      </w:rPr>
+    </w:lvl>
+    <w:lvl w:ilvl="6" w:tplc="04190001" w:tentative="1">
+      <w:start w:val="1"/>
+      <w:numFmt w:val="bullet"/>
+      <w:lvlText w:val=""/>
+      <w:lvlJc w:val="left"/>
+      <w:pPr>
+        <w:ind w:left="5040" w:hanging="360"/>
+      </w:pPr>
+      <w:rPr>
+        <w:rFonts w:ascii="Symbol" w:hAnsi="Symbol" w:hint="default"/>
+      </w:rPr>
+    </w:lvl>
+    <w:lvl w:ilvl="7" w:tplc="04190003" w:tentative="1">
+      <w:start w:val="1"/>
+      <w:numFmt w:val="bullet"/>
+      <w:lvlText w:val="o"/>
+      <w:lvlJc w:val="left"/>
+      <w:pPr>
+        <w:ind w:left="5760" w:hanging="360"/>
+      </w:pPr>
+      <w:rPr>
+        <w:rFonts w:ascii="Courier New" w:hAnsi="Courier New" w:cs="Courier New" w:hint="default"/>
+      </w:rPr>
+    </w:lvl>
+    <w:lvl w:ilvl="8" w:tplc="04190005" w:tentative="1">
+      <w:start w:val="1"/>
+      <w:numFmt w:val="bullet"/>
+      <w:lvlText w:val=""/>
+      <w:lvlJc w:val="left"/>
+      <w:pPr>
+        <w:ind w:left="6480" w:hanging="360"/>
+      </w:pPr>
+      <w:rPr>
+        <w:rFonts w:ascii="Wingdings" w:hAnsi="Wingdings" w:hint="default"/>
+      </w:rPr>
+    </w:lvl>
+  </w:abstractNum>
+  <w:abstractNum w:abstractNumId="3">
     <w:nsid w:val="2457602E"/>
     <w:multiLevelType w:val="hybridMultilevel"/>
     <w:tmpl w:val="8404EF98"/>
@@ -6814,7 +6512,7 @@
       </w:pPr>
     </w:lvl>
   </w:abstractNum>
-  <w:abstractNum w:abstractNumId="3">
+  <w:abstractNum w:abstractNumId="4">
     <w:nsid w:val="42C669D4"/>
     <w:multiLevelType w:val="hybridMultilevel"/>
     <w:tmpl w:val="6C10038C"/>
@@ -6904,16 +6602,19 @@
     </w:lvl>
   </w:abstractNum>
   <w:num w:numId="1">
-    <w:abstractNumId w:val="2"/>
+    <w:abstractNumId w:val="3"/>
   </w:num>
   <w:num w:numId="2">
-    <w:abstractNumId w:val="3"/>
+    <w:abstractNumId w:val="4"/>
   </w:num>
   <w:num w:numId="3">
     <w:abstractNumId w:val="1"/>
   </w:num>
   <w:num w:numId="4">
     <w:abstractNumId w:val="0"/>
+  </w:num>
+  <w:num w:numId="5">
+    <w:abstractNumId w:val="2"/>
   </w:num>
 </w:numbering>
 </file>
@@ -8741,17 +8442,17 @@
   </dgm:ptLst>
   <dgm:cxnLst>
     <dgm:cxn modelId="{A6AF0396-3099-448D-8C1E-F8E8FA8D71DF}" srcId="{F6177E2D-1B13-4760-9737-E01FD1FCD795}" destId="{333EF050-D696-4833-8230-BCD9A09CBBDB}" srcOrd="2" destOrd="0" parTransId="{2B6CE76C-1475-4AA5-AC5E-845AD4457CCA}" sibTransId="{9B7F22C9-A625-4690-82C2-5B8181BBA94C}"/>
-    <dgm:cxn modelId="{D9A139E8-9387-4E83-8C54-1DF0F1A6BD1C}" type="presOf" srcId="{7975C047-BAB1-4C2E-8CED-65D1E6252437}" destId="{E3D72CE3-01FB-4003-98E9-23F424163F85}" srcOrd="0" destOrd="0" presId="urn:microsoft.com/office/officeart/2005/8/layout/chevron1"/>
+    <dgm:cxn modelId="{458AA0B0-DD32-4B0E-AB82-690F71FCFEB7}" type="presOf" srcId="{333EF050-D696-4833-8230-BCD9A09CBBDB}" destId="{758FA08E-E1E3-4AE4-9EE7-50453C20E1E2}" srcOrd="0" destOrd="0" presId="urn:microsoft.com/office/officeart/2005/8/layout/chevron1"/>
+    <dgm:cxn modelId="{9DF71468-2972-4197-B75D-C7F08A8654D7}" type="presOf" srcId="{CDB45C99-B690-48A4-B997-4F495352A6C3}" destId="{BACFF199-B2AB-477B-8C22-31609D99B5FB}" srcOrd="0" destOrd="0" presId="urn:microsoft.com/office/officeart/2005/8/layout/chevron1"/>
+    <dgm:cxn modelId="{90A06CA8-8A59-4949-B3D1-2095C812CBC4}" type="presOf" srcId="{F6177E2D-1B13-4760-9737-E01FD1FCD795}" destId="{6DA1A58F-B500-4D83-8BBA-817C643DAD3C}" srcOrd="0" destOrd="0" presId="urn:microsoft.com/office/officeart/2005/8/layout/chevron1"/>
     <dgm:cxn modelId="{8D2CF5FD-6E9F-4242-BDF8-F11158DE9F50}" srcId="{F6177E2D-1B13-4760-9737-E01FD1FCD795}" destId="{7975C047-BAB1-4C2E-8CED-65D1E6252437}" srcOrd="0" destOrd="0" parTransId="{9948AEEA-0237-4735-99F6-E363564CD49C}" sibTransId="{A007CFCA-B40C-4810-83F7-2494D918B8F3}"/>
-    <dgm:cxn modelId="{A5B3AE4D-2D0C-43B4-85A6-B6481486E9C2}" type="presOf" srcId="{CDB45C99-B690-48A4-B997-4F495352A6C3}" destId="{BACFF199-B2AB-477B-8C22-31609D99B5FB}" srcOrd="0" destOrd="0" presId="urn:microsoft.com/office/officeart/2005/8/layout/chevron1"/>
-    <dgm:cxn modelId="{3C6A7E35-C223-4B2C-AA6C-3C8FE42B0026}" type="presOf" srcId="{F6177E2D-1B13-4760-9737-E01FD1FCD795}" destId="{6DA1A58F-B500-4D83-8BBA-817C643DAD3C}" srcOrd="0" destOrd="0" presId="urn:microsoft.com/office/officeart/2005/8/layout/chevron1"/>
-    <dgm:cxn modelId="{2182788A-D1FD-4608-B0F1-549100AD2142}" type="presOf" srcId="{333EF050-D696-4833-8230-BCD9A09CBBDB}" destId="{758FA08E-E1E3-4AE4-9EE7-50453C20E1E2}" srcOrd="0" destOrd="0" presId="urn:microsoft.com/office/officeart/2005/8/layout/chevron1"/>
+    <dgm:cxn modelId="{F9F60570-49D1-4F65-8575-F46801A4B7EB}" type="presOf" srcId="{7975C047-BAB1-4C2E-8CED-65D1E6252437}" destId="{E3D72CE3-01FB-4003-98E9-23F424163F85}" srcOrd="0" destOrd="0" presId="urn:microsoft.com/office/officeart/2005/8/layout/chevron1"/>
     <dgm:cxn modelId="{FE09F2E0-44D5-4F7E-A97A-577D59132842}" srcId="{F6177E2D-1B13-4760-9737-E01FD1FCD795}" destId="{CDB45C99-B690-48A4-B997-4F495352A6C3}" srcOrd="1" destOrd="0" parTransId="{748D00DA-EA04-4BD0-9264-3D8778414FCF}" sibTransId="{D04B6584-88AE-49D9-9091-B6CE7BEC2D72}"/>
-    <dgm:cxn modelId="{39BDB9B3-C5C1-4D4B-9FAE-B75BEFFF9AD7}" type="presParOf" srcId="{6DA1A58F-B500-4D83-8BBA-817C643DAD3C}" destId="{E3D72CE3-01FB-4003-98E9-23F424163F85}" srcOrd="0" destOrd="0" presId="urn:microsoft.com/office/officeart/2005/8/layout/chevron1"/>
-    <dgm:cxn modelId="{8FE9CEFC-3BCF-49DF-BF5C-43AD5EDA3F29}" type="presParOf" srcId="{6DA1A58F-B500-4D83-8BBA-817C643DAD3C}" destId="{1379148C-633C-46C4-BDC8-A27FAE9A8BE5}" srcOrd="1" destOrd="0" presId="urn:microsoft.com/office/officeart/2005/8/layout/chevron1"/>
-    <dgm:cxn modelId="{4565ADFC-7C1E-48B5-8324-1014CB285BC6}" type="presParOf" srcId="{6DA1A58F-B500-4D83-8BBA-817C643DAD3C}" destId="{BACFF199-B2AB-477B-8C22-31609D99B5FB}" srcOrd="2" destOrd="0" presId="urn:microsoft.com/office/officeart/2005/8/layout/chevron1"/>
-    <dgm:cxn modelId="{48D597D1-83A8-4532-8BB4-1E546DF0E904}" type="presParOf" srcId="{6DA1A58F-B500-4D83-8BBA-817C643DAD3C}" destId="{3573EECB-2B97-4744-AEF9-458D54402CD2}" srcOrd="3" destOrd="0" presId="urn:microsoft.com/office/officeart/2005/8/layout/chevron1"/>
-    <dgm:cxn modelId="{7BAC6D7B-DBFD-4011-BAB9-BF9EEF9A4802}" type="presParOf" srcId="{6DA1A58F-B500-4D83-8BBA-817C643DAD3C}" destId="{758FA08E-E1E3-4AE4-9EE7-50453C20E1E2}" srcOrd="4" destOrd="0" presId="urn:microsoft.com/office/officeart/2005/8/layout/chevron1"/>
+    <dgm:cxn modelId="{913EF99F-0C19-45B1-9439-BEB27200BA05}" type="presParOf" srcId="{6DA1A58F-B500-4D83-8BBA-817C643DAD3C}" destId="{E3D72CE3-01FB-4003-98E9-23F424163F85}" srcOrd="0" destOrd="0" presId="urn:microsoft.com/office/officeart/2005/8/layout/chevron1"/>
+    <dgm:cxn modelId="{C688E555-3142-4215-A20B-24ADDDA98216}" type="presParOf" srcId="{6DA1A58F-B500-4D83-8BBA-817C643DAD3C}" destId="{1379148C-633C-46C4-BDC8-A27FAE9A8BE5}" srcOrd="1" destOrd="0" presId="urn:microsoft.com/office/officeart/2005/8/layout/chevron1"/>
+    <dgm:cxn modelId="{123510AC-66FB-4DE1-A571-079F45AD62F9}" type="presParOf" srcId="{6DA1A58F-B500-4D83-8BBA-817C643DAD3C}" destId="{BACFF199-B2AB-477B-8C22-31609D99B5FB}" srcOrd="2" destOrd="0" presId="urn:microsoft.com/office/officeart/2005/8/layout/chevron1"/>
+    <dgm:cxn modelId="{CE7A99A5-378A-4131-A01C-A39CBE73B11E}" type="presParOf" srcId="{6DA1A58F-B500-4D83-8BBA-817C643DAD3C}" destId="{3573EECB-2B97-4744-AEF9-458D54402CD2}" srcOrd="3" destOrd="0" presId="urn:microsoft.com/office/officeart/2005/8/layout/chevron1"/>
+    <dgm:cxn modelId="{8E68232B-85AE-48D9-A2D7-8F2C7B90E342}" type="presParOf" srcId="{6DA1A58F-B500-4D83-8BBA-817C643DAD3C}" destId="{758FA08E-E1E3-4AE4-9EE7-50453C20E1E2}" srcOrd="4" destOrd="0" presId="urn:microsoft.com/office/officeart/2005/8/layout/chevron1"/>
   </dgm:cxnLst>
   <dgm:bg/>
   <dgm:whole/>
@@ -10610,7 +10311,7 @@
 </file>
 
 <file path=customXml/itemProps1.xml><?xml version="1.0" encoding="utf-8"?>
-<ds:datastoreItem xmlns:ds="http://schemas.openxmlformats.org/officeDocument/2006/customXml" ds:itemID="{FCFAA527-0DBB-49B6-9651-22C7B01F8E83}">
+<ds:datastoreItem xmlns:ds="http://schemas.openxmlformats.org/officeDocument/2006/customXml" ds:itemID="{F583A8C6-8FC1-4636-BD09-BBD931158E37}">
   <ds:schemaRefs>
     <ds:schemaRef ds:uri="http://schemas.openxmlformats.org/officeDocument/2006/bibliography"/>
   </ds:schemaRefs>

</xml_diff>